<commit_message>
senarai responden unutk dashboard urusetia
</commit_message>
<xml_diff>
--- a/docs/Dashboard tasks 20150711.docx
+++ b/docs/Dashboard tasks 20150711.docx
@@ -1,6 +1,6 @@
 
 <file path=word/document.xml><?xml version="1.0" encoding="utf-8"?>
-<w:document xmlns:wpc="http://schemas.microsoft.com/office/word/2010/wordprocessingCanvas" xmlns:mc="http://schemas.openxmlformats.org/markup-compatibility/2006" xmlns:o="urn:schemas-microsoft-com:office:office" xmlns:r="http://schemas.openxmlformats.org/officeDocument/2006/relationships" xmlns:m="http://schemas.openxmlformats.org/officeDocument/2006/math" xmlns:v="urn:schemas-microsoft-com:vml" xmlns:wp14="http://schemas.microsoft.com/office/word/2010/wordprocessingDrawing" xmlns:wp="http://schemas.openxmlformats.org/drawingml/2006/wordprocessingDrawing" xmlns:w10="urn:schemas-microsoft-com:office:word" xmlns:w="http://schemas.openxmlformats.org/wordprocessingml/2006/main" xmlns:w14="http://schemas.microsoft.com/office/word/2010/wordml" xmlns:wpg="http://schemas.microsoft.com/office/word/2010/wordprocessingGroup" xmlns:wpi="http://schemas.microsoft.com/office/word/2010/wordprocessingInk" xmlns:wne="http://schemas.microsoft.com/office/word/2006/wordml" xmlns:wps="http://schemas.microsoft.com/office/word/2010/wordprocessingShape" mc:Ignorable="w14 wp14">
+<w:document xmlns:wpc="http://schemas.microsoft.com/office/word/2010/wordprocessingCanvas" xmlns:mc="http://schemas.openxmlformats.org/markup-compatibility/2006" xmlns:o="urn:schemas-microsoft-com:office:office" xmlns:r="http://schemas.openxmlformats.org/officeDocument/2006/relationships" xmlns:m="http://schemas.openxmlformats.org/officeDocument/2006/math" xmlns:v="urn:schemas-microsoft-com:vml" xmlns:wp14="http://schemas.microsoft.com/office/word/2010/wordprocessingDrawing" xmlns:wp="http://schemas.openxmlformats.org/drawingml/2006/wordprocessingDrawing" xmlns:w10="urn:schemas-microsoft-com:office:word" xmlns:w="http://schemas.openxmlformats.org/wordprocessingml/2006/main" xmlns:w14="http://schemas.microsoft.com/office/word/2010/wordml" xmlns:w15="http://schemas.microsoft.com/office/word/2012/wordml" xmlns:wpg="http://schemas.microsoft.com/office/word/2010/wordprocessingGroup" xmlns:wpi="http://schemas.microsoft.com/office/word/2010/wordprocessingInk" xmlns:wne="http://schemas.microsoft.com/office/word/2006/wordml" xmlns:wps="http://schemas.microsoft.com/office/word/2010/wordprocessingShape" mc:Ignorable="w14 w15 wp14">
   <w:body>
     <w:p>
       <w:pPr>
@@ -60,12 +60,12 @@
       <w:r>
         <w:rPr>
           <w:noProof/>
-          <w:lang w:eastAsia="en-MY"/>
+          <w:lang w:val="en-US"/>
         </w:rPr>
         <mc:AlternateContent>
           <mc:Choice Requires="wps">
             <w:drawing>
-              <wp:anchor distT="0" distB="0" distL="114300" distR="114300" simplePos="0" relativeHeight="251675648" behindDoc="0" locked="0" layoutInCell="1" allowOverlap="1" wp14:anchorId="4AB0E3B6" wp14:editId="7F1CA2A4">
+              <wp:anchor distT="0" distB="0" distL="114300" distR="114300" simplePos="0" relativeHeight="251675648" behindDoc="0" locked="0" layoutInCell="1" allowOverlap="1" wp14:anchorId="7A422FE3" wp14:editId="58340DED">
                 <wp:simplePos x="0" y="0"/>
                 <wp:positionH relativeFrom="column">
                   <wp:posOffset>3019425</wp:posOffset>
@@ -336,7 +336,7 @@
           </mc:Choice>
           <mc:Fallback>
             <w:pict>
-              <v:rect id="Rectangle 10" o:spid="_x0000_s1026" style="position:absolute;margin-left:237.75pt;margin-top:95.25pt;width:228.75pt;height:180.75pt;z-index:251675648;visibility:visible;mso-wrap-style:square;mso-width-percent:0;mso-wrap-distance-left:9pt;mso-wrap-distance-top:0;mso-wrap-distance-right:9pt;mso-wrap-distance-bottom:0;mso-position-horizontal:absolute;mso-position-horizontal-relative:text;mso-position-vertical:absolute;mso-position-vertical-relative:text;mso-width-percent:0;mso-width-relative:margin;v-text-anchor:middle" o:gfxdata="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" fillcolor="#d8d8d8 [2732]" strokecolor="#d8d8d8 [2732]" strokeweight="2pt">
+              <v:rect w14:anchorId="7A422FE3" id="Rectangle 10" o:spid="_x0000_s1026" style="position:absolute;margin-left:237.75pt;margin-top:95.25pt;width:228.75pt;height:180.75pt;z-index:251675648;visibility:visible;mso-wrap-style:square;mso-width-percent:0;mso-wrap-distance-left:9pt;mso-wrap-distance-top:0;mso-wrap-distance-right:9pt;mso-wrap-distance-bottom:0;mso-position-horizontal:absolute;mso-position-horizontal-relative:text;mso-position-vertical:absolute;mso-position-vertical-relative:text;mso-width-percent:0;mso-width-relative:margin;v-text-anchor:middle" o:gfxdata="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" fillcolor="#d8d8d8 [2732]" strokecolor="#d8d8d8 [2732]" strokeweight="2pt">
                 <v:textbox>
                   <w:txbxContent>
                     <w:p>
@@ -545,12 +545,12 @@
       <w:r>
         <w:rPr>
           <w:noProof/>
-          <w:lang w:eastAsia="en-MY"/>
+          <w:lang w:val="en-US"/>
         </w:rPr>
         <mc:AlternateContent>
           <mc:Choice Requires="wps">
             <w:drawing>
-              <wp:anchor distT="0" distB="0" distL="114300" distR="114300" simplePos="0" relativeHeight="251674624" behindDoc="0" locked="0" layoutInCell="1" allowOverlap="1" wp14:anchorId="08987281" wp14:editId="5B6D7B2E">
+              <wp:anchor distT="0" distB="0" distL="114300" distR="114300" simplePos="0" relativeHeight="251674624" behindDoc="0" locked="0" layoutInCell="1" allowOverlap="1" wp14:anchorId="60071DAE" wp14:editId="0C0A7B39">
                 <wp:simplePos x="0" y="0"/>
                 <wp:positionH relativeFrom="column">
                   <wp:posOffset>-38100</wp:posOffset>
@@ -807,7 +807,7 @@
           </mc:Choice>
           <mc:Fallback>
             <w:pict>
-              <v:rect id="Rectangle 11" o:spid="_x0000_s1027" style="position:absolute;margin-left:-3pt;margin-top:95.25pt;width:228.75pt;height:180.75pt;z-index:251674624;visibility:visible;mso-wrap-style:square;mso-width-percent:0;mso-wrap-distance-left:9pt;mso-wrap-distance-top:0;mso-wrap-distance-right:9pt;mso-wrap-distance-bottom:0;mso-position-horizontal:absolute;mso-position-horizontal-relative:text;mso-position-vertical:absolute;mso-position-vertical-relative:text;mso-width-percent:0;mso-width-relative:margin;v-text-anchor:middle" o:gfxdata="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" fillcolor="#d8d8d8 [2732]" strokecolor="#d8d8d8 [2732]" strokeweight="2pt">
+              <v:rect w14:anchorId="60071DAE" id="Rectangle 11" o:spid="_x0000_s1027" style="position:absolute;margin-left:-3pt;margin-top:95.25pt;width:228.75pt;height:180.75pt;z-index:251674624;visibility:visible;mso-wrap-style:square;mso-width-percent:0;mso-wrap-distance-left:9pt;mso-wrap-distance-top:0;mso-wrap-distance-right:9pt;mso-wrap-distance-bottom:0;mso-position-horizontal:absolute;mso-position-horizontal-relative:text;mso-position-vertical:absolute;mso-position-vertical-relative:text;mso-width-percent:0;mso-width-relative:margin;v-text-anchor:middle" o:gfxdata="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" fillcolor="#d8d8d8 [2732]" strokecolor="#d8d8d8 [2732]" strokeweight="2pt">
                 <v:textbox>
                   <w:txbxContent>
                     <w:p>
@@ -1002,12 +1002,12 @@
       <w:r>
         <w:rPr>
           <w:noProof/>
-          <w:lang w:eastAsia="en-MY"/>
+          <w:lang w:val="en-US"/>
         </w:rPr>
         <mc:AlternateContent>
           <mc:Choice Requires="wps">
             <w:drawing>
-              <wp:anchor distT="0" distB="0" distL="114300" distR="114300" simplePos="0" relativeHeight="251673600" behindDoc="0" locked="0" layoutInCell="1" allowOverlap="1" wp14:anchorId="121B7605" wp14:editId="428B5D48">
+              <wp:anchor distT="0" distB="0" distL="114300" distR="114300" simplePos="0" relativeHeight="251673600" behindDoc="0" locked="0" layoutInCell="1" allowOverlap="1" wp14:anchorId="0925F97A" wp14:editId="10E0608A">
                 <wp:simplePos x="0" y="0"/>
                 <wp:positionH relativeFrom="column">
                   <wp:posOffset>4552950</wp:posOffset>
@@ -1120,7 +1120,7 @@
           </mc:Choice>
           <mc:Fallback>
             <w:pict>
-              <v:rect id="Rectangle 12" o:spid="_x0000_s1028" style="position:absolute;margin-left:358.5pt;margin-top:2.25pt;width:108pt;height:64.5pt;z-index:251673600;visibility:visible;mso-wrap-style:square;mso-width-percent:0;mso-wrap-distance-left:9pt;mso-wrap-distance-top:0;mso-wrap-distance-right:9pt;mso-wrap-distance-bottom:0;mso-position-horizontal:absolute;mso-position-horizontal-relative:text;mso-position-vertical:absolute;mso-position-vertical-relative:text;mso-width-percent:0;mso-width-relative:margin;v-text-anchor:middle" o:gfxdata="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" fillcolor="#b2a1c7 [1943]" strokecolor="#b2a1c7 [1943]" strokeweight="2pt">
+              <v:rect w14:anchorId="0925F97A" id="Rectangle 12" o:spid="_x0000_s1028" style="position:absolute;margin-left:358.5pt;margin-top:2.25pt;width:108pt;height:64.5pt;z-index:251673600;visibility:visible;mso-wrap-style:square;mso-width-percent:0;mso-wrap-distance-left:9pt;mso-wrap-distance-top:0;mso-wrap-distance-right:9pt;mso-wrap-distance-bottom:0;mso-position-horizontal:absolute;mso-position-horizontal-relative:text;mso-position-vertical:absolute;mso-position-vertical-relative:text;mso-width-percent:0;mso-width-relative:margin;v-text-anchor:middle" o:gfxdata="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" fillcolor="#b2a1c7 [1943]" strokecolor="#b2a1c7 [1943]" strokeweight="2pt">
                 <v:textbox>
                   <w:txbxContent>
                     <w:p>
@@ -1169,12 +1169,12 @@
       <w:r>
         <w:rPr>
           <w:noProof/>
-          <w:lang w:eastAsia="en-MY"/>
+          <w:lang w:val="en-US"/>
         </w:rPr>
         <mc:AlternateContent>
           <mc:Choice Requires="wps">
             <w:drawing>
-              <wp:anchor distT="0" distB="0" distL="114300" distR="114300" simplePos="0" relativeHeight="251672576" behindDoc="0" locked="0" layoutInCell="1" allowOverlap="1" wp14:anchorId="77866739" wp14:editId="7A32EE43">
+              <wp:anchor distT="0" distB="0" distL="114300" distR="114300" simplePos="0" relativeHeight="251672576" behindDoc="0" locked="0" layoutInCell="1" allowOverlap="1" wp14:anchorId="0AE44FD9" wp14:editId="73D7F6C5">
                 <wp:simplePos x="0" y="0"/>
                 <wp:positionH relativeFrom="column">
                   <wp:posOffset>3019425</wp:posOffset>
@@ -1237,16 +1237,8 @@
                               <w:rPr>
                                 <w:b/>
                               </w:rPr>
-                              <w:t xml:space="preserve">Program </w:t>
-                            </w:r>
-                            <w:proofErr w:type="spellStart"/>
-                            <w:r>
-                              <w:rPr>
-                                <w:b/>
-                              </w:rPr>
-                              <w:t>Semasa</w:t>
-                            </w:r>
-                            <w:proofErr w:type="spellEnd"/>
+                              <w:t>Program Semasa</w:t>
+                            </w:r>
                           </w:p>
                         </w:txbxContent>
                       </wps:txbx>
@@ -1267,7 +1259,7 @@
           </mc:Choice>
           <mc:Fallback>
             <w:pict>
-              <v:rect id="Rectangle 13" o:spid="_x0000_s1029" style="position:absolute;margin-left:237.75pt;margin-top:2.25pt;width:108pt;height:64.5pt;z-index:251672576;visibility:visible;mso-wrap-style:square;mso-width-percent:0;mso-wrap-distance-left:9pt;mso-wrap-distance-top:0;mso-wrap-distance-right:9pt;mso-wrap-distance-bottom:0;mso-position-horizontal:absolute;mso-position-horizontal-relative:text;mso-position-vertical:absolute;mso-position-vertical-relative:text;mso-width-percent:0;mso-width-relative:margin;v-text-anchor:middle" o:gfxdata="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" fillcolor="#00b050" strokecolor="#00b050" strokeweight="2pt">
+              <v:rect w14:anchorId="0AE44FD9" id="Rectangle 13" o:spid="_x0000_s1029" style="position:absolute;margin-left:237.75pt;margin-top:2.25pt;width:108pt;height:64.5pt;z-index:251672576;visibility:visible;mso-wrap-style:square;mso-width-percent:0;mso-wrap-distance-left:9pt;mso-wrap-distance-top:0;mso-wrap-distance-right:9pt;mso-wrap-distance-bottom:0;mso-position-horizontal:absolute;mso-position-horizontal-relative:text;mso-position-vertical:absolute;mso-position-vertical-relative:text;mso-width-percent:0;mso-width-relative:margin;v-text-anchor:middle" o:gfxdata="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" fillcolor="#00b050" strokecolor="#00b050" strokeweight="2pt">
                 <v:textbox>
                   <w:txbxContent>
                     <w:p>
@@ -1281,16 +1273,8 @@
                         <w:rPr>
                           <w:b/>
                         </w:rPr>
-                        <w:t xml:space="preserve">Program </w:t>
-                      </w:r>
-                      <w:proofErr w:type="spellStart"/>
-                      <w:r>
-                        <w:rPr>
-                          <w:b/>
-                        </w:rPr>
-                        <w:t>Semasa</w:t>
-                      </w:r>
-                      <w:proofErr w:type="spellEnd"/>
+                        <w:t>Program Semasa</w:t>
+                      </w:r>
                     </w:p>
                   </w:txbxContent>
                 </v:textbox>
@@ -1302,12 +1286,12 @@
       <w:r>
         <w:rPr>
           <w:noProof/>
-          <w:lang w:eastAsia="en-MY"/>
+          <w:lang w:val="en-US"/>
         </w:rPr>
         <mc:AlternateContent>
           <mc:Choice Requires="wps">
             <w:drawing>
-              <wp:anchor distT="0" distB="0" distL="114300" distR="114300" simplePos="0" relativeHeight="251671552" behindDoc="0" locked="0" layoutInCell="1" allowOverlap="1" wp14:anchorId="0EEB8A96" wp14:editId="7D3054E9">
+              <wp:anchor distT="0" distB="0" distL="114300" distR="114300" simplePos="0" relativeHeight="251671552" behindDoc="0" locked="0" layoutInCell="1" allowOverlap="1" wp14:anchorId="3F22D396" wp14:editId="361BEA40">
                 <wp:simplePos x="0" y="0"/>
                 <wp:positionH relativeFrom="column">
                   <wp:posOffset>1495425</wp:posOffset>
@@ -1414,7 +1398,7 @@
           </mc:Choice>
           <mc:Fallback>
             <w:pict>
-              <v:rect id="Rectangle 14" o:spid="_x0000_s1030" style="position:absolute;margin-left:117.75pt;margin-top:1.5pt;width:108pt;height:64.5pt;z-index:251671552;visibility:visible;mso-wrap-style:square;mso-width-percent:0;mso-wrap-distance-left:9pt;mso-wrap-distance-top:0;mso-wrap-distance-right:9pt;mso-wrap-distance-bottom:0;mso-position-horizontal:absolute;mso-position-horizontal-relative:text;mso-position-vertical:absolute;mso-position-vertical-relative:text;mso-width-percent:0;mso-width-relative:margin;v-text-anchor:middle" o:gfxdata="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" fillcolor="#d99594 [1941]" strokecolor="#d99594 [1941]" strokeweight="2pt">
+              <v:rect w14:anchorId="3F22D396" id="Rectangle 14" o:spid="_x0000_s1030" style="position:absolute;margin-left:117.75pt;margin-top:1.5pt;width:108pt;height:64.5pt;z-index:251671552;visibility:visible;mso-wrap-style:square;mso-width-percent:0;mso-wrap-distance-left:9pt;mso-wrap-distance-top:0;mso-wrap-distance-right:9pt;mso-wrap-distance-bottom:0;mso-position-horizontal:absolute;mso-position-horizontal-relative:text;mso-position-vertical:absolute;mso-position-vertical-relative:text;mso-width-percent:0;mso-width-relative:margin;v-text-anchor:middle" o:gfxdata="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" fillcolor="#d99594 [1941]" strokecolor="#d99594 [1941]" strokeweight="2pt">
                 <v:textbox>
                   <w:txbxContent>
                     <w:p>
@@ -1457,12 +1441,12 @@
       <w:r>
         <w:rPr>
           <w:noProof/>
-          <w:lang w:eastAsia="en-MY"/>
+          <w:lang w:val="en-US"/>
         </w:rPr>
         <mc:AlternateContent>
           <mc:Choice Requires="wps">
             <w:drawing>
-              <wp:anchor distT="0" distB="0" distL="114300" distR="114300" simplePos="0" relativeHeight="251670528" behindDoc="0" locked="0" layoutInCell="1" allowOverlap="1" wp14:anchorId="4236663B" wp14:editId="3BFCBB60">
+              <wp:anchor distT="0" distB="0" distL="114300" distR="114300" simplePos="0" relativeHeight="251670528" behindDoc="0" locked="0" layoutInCell="1" allowOverlap="1" wp14:anchorId="67F65B09" wp14:editId="710F548A">
                 <wp:simplePos x="0" y="0"/>
                 <wp:positionH relativeFrom="column">
                   <wp:posOffset>-38100</wp:posOffset>
@@ -1569,7 +1553,7 @@
           </mc:Choice>
           <mc:Fallback>
             <w:pict>
-              <v:rect id="Rectangle 15" o:spid="_x0000_s1031" style="position:absolute;margin-left:-3pt;margin-top:1.5pt;width:108pt;height:64.5pt;z-index:251670528;visibility:visible;mso-wrap-style:square;mso-width-percent:0;mso-wrap-distance-left:9pt;mso-wrap-distance-top:0;mso-wrap-distance-right:9pt;mso-wrap-distance-bottom:0;mso-position-horizontal:absolute;mso-position-horizontal-relative:text;mso-position-vertical:absolute;mso-position-vertical-relative:text;mso-width-percent:0;mso-width-relative:margin;v-text-anchor:middle" o:gfxdata="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" fillcolor="#548dd4 [1951]" strokecolor="#548dd4 [1951]" strokeweight="2pt">
+              <v:rect w14:anchorId="67F65B09" id="Rectangle 15" o:spid="_x0000_s1031" style="position:absolute;margin-left:-3pt;margin-top:1.5pt;width:108pt;height:64.5pt;z-index:251670528;visibility:visible;mso-wrap-style:square;mso-width-percent:0;mso-wrap-distance-left:9pt;mso-wrap-distance-top:0;mso-wrap-distance-right:9pt;mso-wrap-distance-bottom:0;mso-position-horizontal:absolute;mso-position-horizontal-relative:text;mso-position-vertical:absolute;mso-position-vertical-relative:text;mso-width-percent:0;mso-width-relative:margin;v-text-anchor:middle" o:gfxdata="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" fillcolor="#548dd4 [1951]" strokecolor="#548dd4 [1951]" strokeweight="2pt">
                 <v:textbox>
                   <w:txbxContent>
                     <w:p>
@@ -1625,440 +1609,728 @@
     <w:p/>
     <w:p/>
     <w:p>
-      <w:proofErr w:type="spellStart"/>
-      <w:r>
+      <w:pPr>
+        <w:rPr>
+          <w:strike/>
+        </w:rPr>
+      </w:pPr>
+      <w:proofErr w:type="spellStart"/>
+      <w:r>
+        <w:rPr>
+          <w:strike/>
+        </w:rPr>
         <w:t>Permohonan</w:t>
       </w:r>
       <w:proofErr w:type="spellEnd"/>
       <w:r>
+        <w:rPr>
+          <w:strike/>
+        </w:rPr>
         <w:t xml:space="preserve"> </w:t>
       </w:r>
       <w:proofErr w:type="spellStart"/>
       <w:proofErr w:type="gramStart"/>
       <w:r>
+        <w:rPr>
+          <w:strike/>
+        </w:rPr>
         <w:t>Baru</w:t>
       </w:r>
       <w:proofErr w:type="spellEnd"/>
       <w:r>
+        <w:rPr>
+          <w:strike/>
+        </w:rPr>
         <w:t xml:space="preserve"> :</w:t>
       </w:r>
       <w:proofErr w:type="gramEnd"/>
       <w:r>
-        <w:t xml:space="preserve"> </w:t>
-      </w:r>
-      <w:proofErr w:type="spellStart"/>
-      <w:r>
+        <w:rPr>
+          <w:strike/>
+        </w:rPr>
+        <w:t xml:space="preserve"> </w:t>
+      </w:r>
+      <w:proofErr w:type="spellStart"/>
+      <w:r>
+        <w:rPr>
+          <w:strike/>
+        </w:rPr>
         <w:t>paparkan</w:t>
       </w:r>
       <w:proofErr w:type="spellEnd"/>
       <w:r>
-        <w:t xml:space="preserve"> </w:t>
-      </w:r>
-      <w:proofErr w:type="spellStart"/>
-      <w:r>
+        <w:rPr>
+          <w:strike/>
+        </w:rPr>
+        <w:t xml:space="preserve"> </w:t>
+      </w:r>
+      <w:proofErr w:type="spellStart"/>
+      <w:r>
+        <w:rPr>
+          <w:strike/>
+        </w:rPr>
         <w:t>semua</w:t>
       </w:r>
       <w:proofErr w:type="spellEnd"/>
       <w:r>
-        <w:t xml:space="preserve"> </w:t>
-      </w:r>
-      <w:proofErr w:type="spellStart"/>
-      <w:r>
+        <w:rPr>
+          <w:strike/>
+        </w:rPr>
+        <w:t xml:space="preserve"> </w:t>
+      </w:r>
+      <w:proofErr w:type="spellStart"/>
+      <w:r>
+        <w:rPr>
+          <w:strike/>
+        </w:rPr>
         <w:t>permohonan</w:t>
       </w:r>
       <w:proofErr w:type="spellEnd"/>
       <w:r>
+        <w:rPr>
+          <w:strike/>
+        </w:rPr>
         <w:t xml:space="preserve"> program </w:t>
       </w:r>
       <w:proofErr w:type="spellStart"/>
       <w:r>
+        <w:rPr>
+          <w:strike/>
+        </w:rPr>
         <w:t>baru</w:t>
       </w:r>
       <w:proofErr w:type="spellEnd"/>
       <w:r>
-        <w:t xml:space="preserve"> </w:t>
-      </w:r>
-      <w:proofErr w:type="spellStart"/>
-      <w:r>
+        <w:rPr>
+          <w:strike/>
+        </w:rPr>
+        <w:t xml:space="preserve"> </w:t>
+      </w:r>
+      <w:proofErr w:type="spellStart"/>
+      <w:r>
+        <w:rPr>
+          <w:strike/>
+        </w:rPr>
         <w:t>dari</w:t>
       </w:r>
       <w:proofErr w:type="spellEnd"/>
       <w:r>
-        <w:t xml:space="preserve"> </w:t>
-      </w:r>
-      <w:proofErr w:type="spellStart"/>
-      <w:r>
+        <w:rPr>
+          <w:strike/>
+        </w:rPr>
+        <w:t xml:space="preserve"> </w:t>
+      </w:r>
+      <w:proofErr w:type="spellStart"/>
+      <w:r>
+        <w:rPr>
+          <w:strike/>
+        </w:rPr>
         <w:t>penyelaras</w:t>
       </w:r>
       <w:proofErr w:type="spellEnd"/>
       <w:r>
+        <w:rPr>
+          <w:strike/>
+        </w:rPr>
         <w:t xml:space="preserve">.. </w:t>
       </w:r>
       <w:proofErr w:type="spellStart"/>
       <w:proofErr w:type="gramStart"/>
       <w:r>
+        <w:rPr>
+          <w:strike/>
+        </w:rPr>
         <w:t>rasanya</w:t>
       </w:r>
       <w:proofErr w:type="spellEnd"/>
       <w:proofErr w:type="gramEnd"/>
       <w:r>
+        <w:rPr>
+          <w:strike/>
+        </w:rPr>
         <w:t xml:space="preserve"> yang </w:t>
       </w:r>
       <w:proofErr w:type="spellStart"/>
       <w:r>
+        <w:rPr>
+          <w:strike/>
+        </w:rPr>
         <w:t>ni</w:t>
       </w:r>
       <w:proofErr w:type="spellEnd"/>
       <w:r>
+        <w:rPr>
+          <w:strike/>
+        </w:rPr>
         <w:t xml:space="preserve"> dah </w:t>
       </w:r>
       <w:proofErr w:type="spellStart"/>
       <w:r>
+        <w:rPr>
+          <w:strike/>
+        </w:rPr>
         <w:t>buat</w:t>
       </w:r>
       <w:proofErr w:type="spellEnd"/>
       <w:r>
+        <w:rPr>
+          <w:strike/>
+        </w:rPr>
         <w:t xml:space="preserve">, </w:t>
       </w:r>
       <w:proofErr w:type="spellStart"/>
       <w:r>
+        <w:rPr>
+          <w:strike/>
+        </w:rPr>
         <w:t>perlu</w:t>
       </w:r>
       <w:proofErr w:type="spellEnd"/>
       <w:r>
+        <w:rPr>
+          <w:strike/>
+        </w:rPr>
         <w:t xml:space="preserve"> link </w:t>
       </w:r>
       <w:proofErr w:type="spellStart"/>
       <w:r>
+        <w:rPr>
+          <w:strike/>
+        </w:rPr>
         <w:t>sahaja</w:t>
       </w:r>
       <w:proofErr w:type="spellEnd"/>
     </w:p>
     <w:p>
-      <w:proofErr w:type="spellStart"/>
-      <w:r>
+      <w:pPr>
+        <w:rPr>
+          <w:strike/>
+        </w:rPr>
+      </w:pPr>
+      <w:proofErr w:type="spellStart"/>
+      <w:r>
+        <w:rPr>
+          <w:strike/>
+        </w:rPr>
         <w:t>Belum</w:t>
       </w:r>
       <w:proofErr w:type="spellEnd"/>
       <w:r>
+        <w:rPr>
+          <w:strike/>
+        </w:rPr>
         <w:t xml:space="preserve"> </w:t>
       </w:r>
       <w:proofErr w:type="spellStart"/>
       <w:proofErr w:type="gramStart"/>
       <w:r>
+        <w:rPr>
+          <w:strike/>
+        </w:rPr>
         <w:t>Ambil</w:t>
       </w:r>
       <w:proofErr w:type="spellEnd"/>
       <w:r>
+        <w:rPr>
+          <w:strike/>
+        </w:rPr>
         <w:t xml:space="preserve"> :</w:t>
       </w:r>
       <w:proofErr w:type="gramEnd"/>
       <w:r>
-        <w:t xml:space="preserve"> </w:t>
-      </w:r>
-      <w:proofErr w:type="spellStart"/>
-      <w:r>
+        <w:rPr>
+          <w:strike/>
+        </w:rPr>
+        <w:t xml:space="preserve"> </w:t>
+      </w:r>
+      <w:proofErr w:type="spellStart"/>
+      <w:r>
+        <w:rPr>
+          <w:strike/>
+        </w:rPr>
         <w:t>paparkan</w:t>
       </w:r>
       <w:proofErr w:type="spellEnd"/>
       <w:r>
-        <w:t xml:space="preserve"> </w:t>
-      </w:r>
-      <w:proofErr w:type="spellStart"/>
-      <w:r>
+        <w:rPr>
+          <w:strike/>
+        </w:rPr>
+        <w:t xml:space="preserve"> </w:t>
+      </w:r>
+      <w:proofErr w:type="spellStart"/>
+      <w:r>
+        <w:rPr>
+          <w:strike/>
+        </w:rPr>
         <w:t>semua</w:t>
       </w:r>
       <w:proofErr w:type="spellEnd"/>
       <w:r>
+        <w:rPr>
+          <w:strike/>
+        </w:rPr>
         <w:t xml:space="preserve"> program yang </w:t>
       </w:r>
       <w:proofErr w:type="spellStart"/>
       <w:r>
+        <w:rPr>
+          <w:strike/>
+        </w:rPr>
         <w:t>telah</w:t>
       </w:r>
       <w:proofErr w:type="spellEnd"/>
       <w:r>
-        <w:t xml:space="preserve"> </w:t>
-      </w:r>
-      <w:proofErr w:type="spellStart"/>
-      <w:r>
+        <w:rPr>
+          <w:strike/>
+        </w:rPr>
+        <w:t xml:space="preserve"> </w:t>
+      </w:r>
+      <w:proofErr w:type="spellStart"/>
+      <w:r>
+        <w:rPr>
+          <w:strike/>
+        </w:rPr>
         <w:t>diluluskan</w:t>
       </w:r>
       <w:proofErr w:type="spellEnd"/>
       <w:r>
-        <w:t xml:space="preserve"> </w:t>
-      </w:r>
-      <w:proofErr w:type="spellStart"/>
-      <w:r>
-        <w:t>dan</w:t>
-      </w:r>
-      <w:proofErr w:type="spellEnd"/>
-      <w:r>
-        <w:t xml:space="preserve"> </w:t>
-      </w:r>
-      <w:proofErr w:type="spellStart"/>
-      <w:r>
+        <w:rPr>
+          <w:strike/>
+        </w:rPr>
+        <w:t xml:space="preserve"> dan </w:t>
+      </w:r>
+      <w:proofErr w:type="spellStart"/>
+      <w:r>
+        <w:rPr>
+          <w:strike/>
+        </w:rPr>
         <w:t>nyatakan</w:t>
       </w:r>
       <w:proofErr w:type="spellEnd"/>
       <w:r>
-        <w:t xml:space="preserve"> </w:t>
-      </w:r>
-      <w:proofErr w:type="spellStart"/>
-      <w:r>
+        <w:rPr>
+          <w:strike/>
+        </w:rPr>
+        <w:t xml:space="preserve"> </w:t>
+      </w:r>
+      <w:proofErr w:type="spellStart"/>
+      <w:r>
+        <w:rPr>
+          <w:strike/>
+        </w:rPr>
         <w:t>bilangan</w:t>
       </w:r>
       <w:proofErr w:type="spellEnd"/>
       <w:r>
-        <w:t xml:space="preserve"> </w:t>
-      </w:r>
-      <w:proofErr w:type="spellStart"/>
-      <w:r>
+        <w:rPr>
+          <w:strike/>
+        </w:rPr>
+        <w:t xml:space="preserve"> </w:t>
+      </w:r>
+      <w:proofErr w:type="spellStart"/>
+      <w:r>
+        <w:rPr>
+          <w:strike/>
+        </w:rPr>
         <w:t>responden</w:t>
       </w:r>
       <w:proofErr w:type="spellEnd"/>
       <w:r>
+        <w:rPr>
+          <w:strike/>
+        </w:rPr>
         <w:t xml:space="preserve"> yang </w:t>
       </w:r>
       <w:proofErr w:type="spellStart"/>
       <w:r>
+        <w:rPr>
+          <w:strike/>
+        </w:rPr>
         <w:t>belum</w:t>
       </w:r>
       <w:proofErr w:type="spellEnd"/>
       <w:r>
-        <w:t xml:space="preserve"> </w:t>
-      </w:r>
-      <w:proofErr w:type="spellStart"/>
-      <w:r>
+        <w:rPr>
+          <w:strike/>
+        </w:rPr>
+        <w:t xml:space="preserve"> </w:t>
+      </w:r>
+      <w:proofErr w:type="spellStart"/>
+      <w:r>
+        <w:rPr>
+          <w:strike/>
+        </w:rPr>
         <w:t>ambil</w:t>
       </w:r>
       <w:proofErr w:type="spellEnd"/>
       <w:r>
-        <w:t xml:space="preserve"> </w:t>
-      </w:r>
-      <w:proofErr w:type="spellStart"/>
-      <w:r>
+        <w:rPr>
+          <w:strike/>
+        </w:rPr>
+        <w:t xml:space="preserve"> </w:t>
+      </w:r>
+      <w:proofErr w:type="spellStart"/>
+      <w:r>
+        <w:rPr>
+          <w:strike/>
+        </w:rPr>
         <w:t>sesi</w:t>
       </w:r>
       <w:proofErr w:type="spellEnd"/>
       <w:r>
-        <w:t xml:space="preserve"> </w:t>
-      </w:r>
-      <w:proofErr w:type="spellStart"/>
-      <w:r>
+        <w:rPr>
+          <w:strike/>
+        </w:rPr>
+        <w:t xml:space="preserve"> </w:t>
+      </w:r>
+      <w:proofErr w:type="spellStart"/>
+      <w:r>
+        <w:rPr>
+          <w:strike/>
+        </w:rPr>
         <w:t>ujian</w:t>
       </w:r>
       <w:proofErr w:type="spellEnd"/>
       <w:r>
+        <w:rPr>
+          <w:strike/>
+        </w:rPr>
         <w:t xml:space="preserve"> </w:t>
       </w:r>
     </w:p>
     <w:p>
-      <w:r>
+      <w:pPr>
+        <w:rPr>
+          <w:strike/>
+        </w:rPr>
+      </w:pPr>
+      <w:r>
+        <w:rPr>
+          <w:strike/>
+        </w:rPr>
         <w:t xml:space="preserve">Program </w:t>
       </w:r>
-      <w:proofErr w:type="spellStart"/>
       <w:proofErr w:type="gramStart"/>
       <w:r>
-        <w:t>Semasa</w:t>
-      </w:r>
-      <w:proofErr w:type="spellEnd"/>
-      <w:r>
-        <w:t xml:space="preserve"> :</w:t>
+        <w:rPr>
+          <w:strike/>
+        </w:rPr>
+        <w:t>Semasa :</w:t>
       </w:r>
       <w:proofErr w:type="gramEnd"/>
       <w:r>
-        <w:t xml:space="preserve"> </w:t>
-      </w:r>
-      <w:proofErr w:type="spellStart"/>
-      <w:r>
+        <w:rPr>
+          <w:strike/>
+        </w:rPr>
+        <w:t xml:space="preserve"> </w:t>
+      </w:r>
+      <w:proofErr w:type="spellStart"/>
+      <w:r>
+        <w:rPr>
+          <w:strike/>
+        </w:rPr>
         <w:t>paparkan</w:t>
       </w:r>
       <w:proofErr w:type="spellEnd"/>
       <w:r>
-        <w:t xml:space="preserve"> </w:t>
-      </w:r>
-      <w:proofErr w:type="spellStart"/>
-      <w:r>
+        <w:rPr>
+          <w:strike/>
+        </w:rPr>
+        <w:t xml:space="preserve"> </w:t>
+      </w:r>
+      <w:proofErr w:type="spellStart"/>
+      <w:r>
+        <w:rPr>
+          <w:strike/>
+        </w:rPr>
         <w:t>semua</w:t>
       </w:r>
       <w:proofErr w:type="spellEnd"/>
       <w:r>
+        <w:rPr>
+          <w:strike/>
+        </w:rPr>
         <w:t xml:space="preserve"> program yang </w:t>
       </w:r>
       <w:proofErr w:type="spellStart"/>
       <w:r>
+        <w:rPr>
+          <w:strike/>
+        </w:rPr>
         <w:t>sedang</w:t>
       </w:r>
       <w:proofErr w:type="spellEnd"/>
       <w:r>
-        <w:t xml:space="preserve"> </w:t>
-      </w:r>
-      <w:proofErr w:type="spellStart"/>
-      <w:r>
+        <w:rPr>
+          <w:strike/>
+        </w:rPr>
+        <w:t xml:space="preserve"> </w:t>
+      </w:r>
+      <w:proofErr w:type="spellStart"/>
+      <w:r>
+        <w:rPr>
+          <w:strike/>
+        </w:rPr>
         <w:t>berlangsung</w:t>
       </w:r>
       <w:proofErr w:type="spellEnd"/>
       <w:r>
+        <w:rPr>
+          <w:strike/>
+        </w:rPr>
         <w:t xml:space="preserve">. </w:t>
       </w:r>
       <w:proofErr w:type="spellStart"/>
       <w:r>
+        <w:rPr>
+          <w:strike/>
+        </w:rPr>
         <w:t>Maksudnya</w:t>
       </w:r>
       <w:proofErr w:type="spellEnd"/>
       <w:r>
+        <w:rPr>
+          <w:strike/>
+        </w:rPr>
         <w:t xml:space="preserve">, program yang </w:t>
       </w:r>
       <w:proofErr w:type="spellStart"/>
       <w:r>
+        <w:rPr>
+          <w:strike/>
+        </w:rPr>
         <w:t>telah</w:t>
       </w:r>
       <w:proofErr w:type="spellEnd"/>
       <w:r>
-        <w:t xml:space="preserve"> </w:t>
-      </w:r>
-      <w:proofErr w:type="spellStart"/>
-      <w:r>
+        <w:rPr>
+          <w:strike/>
+        </w:rPr>
+        <w:t xml:space="preserve"> </w:t>
+      </w:r>
+      <w:proofErr w:type="spellStart"/>
+      <w:r>
+        <w:rPr>
+          <w:strike/>
+        </w:rPr>
         <w:t>diluluskan</w:t>
       </w:r>
       <w:proofErr w:type="spellEnd"/>
       <w:r>
-        <w:t xml:space="preserve"> </w:t>
-      </w:r>
-      <w:proofErr w:type="spellStart"/>
-      <w:r>
-        <w:t>dan</w:t>
-      </w:r>
-      <w:proofErr w:type="spellEnd"/>
-      <w:r>
-        <w:t xml:space="preserve"> </w:t>
-      </w:r>
-      <w:proofErr w:type="spellStart"/>
-      <w:r>
+        <w:rPr>
+          <w:strike/>
+        </w:rPr>
+        <w:t xml:space="preserve"> dan </w:t>
+      </w:r>
+      <w:proofErr w:type="spellStart"/>
+      <w:r>
+        <w:rPr>
+          <w:strike/>
+        </w:rPr>
         <w:t>tarikh</w:t>
       </w:r>
       <w:proofErr w:type="spellEnd"/>
       <w:r>
-        <w:t xml:space="preserve"> </w:t>
-      </w:r>
-      <w:proofErr w:type="spellStart"/>
-      <w:r>
+        <w:rPr>
+          <w:strike/>
+        </w:rPr>
+        <w:t xml:space="preserve"> </w:t>
+      </w:r>
+      <w:proofErr w:type="spellStart"/>
+      <w:r>
+        <w:rPr>
+          <w:strike/>
+        </w:rPr>
         <w:t>mula</w:t>
       </w:r>
       <w:proofErr w:type="spellEnd"/>
       <w:r>
-        <w:t xml:space="preserve"> </w:t>
-      </w:r>
-      <w:proofErr w:type="spellStart"/>
-      <w:r>
+        <w:rPr>
+          <w:strike/>
+        </w:rPr>
+        <w:t xml:space="preserve"> </w:t>
+      </w:r>
+      <w:proofErr w:type="spellStart"/>
+      <w:r>
+        <w:rPr>
+          <w:strike/>
+        </w:rPr>
         <w:t>ujian</w:t>
       </w:r>
       <w:proofErr w:type="spellEnd"/>
       <w:r>
-        <w:t xml:space="preserve"> </w:t>
-      </w:r>
-      <w:proofErr w:type="spellStart"/>
-      <w:r>
-        <w:t>dan</w:t>
-      </w:r>
-      <w:proofErr w:type="spellEnd"/>
-      <w:r>
-        <w:t xml:space="preserve"> </w:t>
-      </w:r>
-      <w:proofErr w:type="spellStart"/>
-      <w:r>
+        <w:rPr>
+          <w:strike/>
+        </w:rPr>
+        <w:t xml:space="preserve"> dan </w:t>
+      </w:r>
+      <w:proofErr w:type="spellStart"/>
+      <w:r>
+        <w:rPr>
+          <w:strike/>
+        </w:rPr>
         <w:t>tarikh</w:t>
       </w:r>
       <w:proofErr w:type="spellEnd"/>
       <w:r>
-        <w:t xml:space="preserve"> </w:t>
-      </w:r>
-      <w:proofErr w:type="spellStart"/>
-      <w:r>
+        <w:rPr>
+          <w:strike/>
+        </w:rPr>
+        <w:t xml:space="preserve"> </w:t>
+      </w:r>
+      <w:proofErr w:type="spellStart"/>
+      <w:r>
+        <w:rPr>
+          <w:strike/>
+        </w:rPr>
         <w:t>tamat</w:t>
       </w:r>
       <w:proofErr w:type="spellEnd"/>
       <w:r>
-        <w:t xml:space="preserve"> </w:t>
-      </w:r>
-      <w:proofErr w:type="spellStart"/>
-      <w:r>
+        <w:rPr>
+          <w:strike/>
+        </w:rPr>
+        <w:t xml:space="preserve"> </w:t>
+      </w:r>
+      <w:proofErr w:type="spellStart"/>
+      <w:r>
+        <w:rPr>
+          <w:strike/>
+        </w:rPr>
         <w:t>ujian</w:t>
       </w:r>
       <w:proofErr w:type="spellEnd"/>
       <w:r>
-        <w:t xml:space="preserve"> </w:t>
-      </w:r>
-      <w:proofErr w:type="spellStart"/>
-      <w:r>
+        <w:rPr>
+          <w:strike/>
+        </w:rPr>
+        <w:t xml:space="preserve"> </w:t>
+      </w:r>
+      <w:proofErr w:type="spellStart"/>
+      <w:r>
+        <w:rPr>
+          <w:strike/>
+        </w:rPr>
         <w:t>belum</w:t>
       </w:r>
       <w:proofErr w:type="spellEnd"/>
       <w:r>
+        <w:rPr>
+          <w:strike/>
+        </w:rPr>
         <w:t xml:space="preserve"> expired</w:t>
       </w:r>
     </w:p>
     <w:p>
-      <w:proofErr w:type="spellStart"/>
-      <w:r>
+      <w:pPr>
+        <w:rPr>
+          <w:strike/>
+        </w:rPr>
+      </w:pPr>
+      <w:proofErr w:type="spellStart"/>
+      <w:r>
+        <w:rPr>
+          <w:strike/>
+        </w:rPr>
         <w:t>Senarai</w:t>
       </w:r>
       <w:proofErr w:type="spellEnd"/>
       <w:r>
+        <w:rPr>
+          <w:strike/>
+        </w:rPr>
         <w:t xml:space="preserve"> </w:t>
       </w:r>
       <w:proofErr w:type="spellStart"/>
       <w:proofErr w:type="gramStart"/>
       <w:r>
+        <w:rPr>
+          <w:strike/>
+        </w:rPr>
         <w:t>responden</w:t>
       </w:r>
       <w:proofErr w:type="spellEnd"/>
       <w:r>
+        <w:rPr>
+          <w:strike/>
+        </w:rPr>
         <w:t xml:space="preserve"> :</w:t>
       </w:r>
       <w:proofErr w:type="gramEnd"/>
       <w:r>
-        <w:t xml:space="preserve"> </w:t>
-      </w:r>
-      <w:proofErr w:type="spellStart"/>
-      <w:r>
+        <w:rPr>
+          <w:strike/>
+        </w:rPr>
+        <w:t xml:space="preserve"> </w:t>
+      </w:r>
+      <w:proofErr w:type="spellStart"/>
+      <w:r>
+        <w:rPr>
+          <w:strike/>
+        </w:rPr>
         <w:t>paparkan</w:t>
       </w:r>
       <w:proofErr w:type="spellEnd"/>
       <w:r>
-        <w:t xml:space="preserve"> </w:t>
-      </w:r>
-      <w:proofErr w:type="spellStart"/>
-      <w:r>
+        <w:rPr>
+          <w:strike/>
+        </w:rPr>
+        <w:t xml:space="preserve"> </w:t>
+      </w:r>
+      <w:proofErr w:type="spellStart"/>
+      <w:r>
+        <w:rPr>
+          <w:strike/>
+        </w:rPr>
         <w:t>semua</w:t>
       </w:r>
       <w:proofErr w:type="spellEnd"/>
       <w:r>
-        <w:t xml:space="preserve"> </w:t>
-      </w:r>
-      <w:proofErr w:type="spellStart"/>
-      <w:r>
+        <w:rPr>
+          <w:strike/>
+        </w:rPr>
+        <w:t xml:space="preserve"> </w:t>
+      </w:r>
+      <w:proofErr w:type="spellStart"/>
+      <w:r>
+        <w:rPr>
+          <w:strike/>
+        </w:rPr>
         <w:t>responden</w:t>
       </w:r>
       <w:proofErr w:type="spellEnd"/>
       <w:r>
+        <w:rPr>
+          <w:strike/>
+        </w:rPr>
         <w:t xml:space="preserve"> yang </w:t>
       </w:r>
       <w:proofErr w:type="spellStart"/>
       <w:r>
+        <w:rPr>
+          <w:strike/>
+        </w:rPr>
         <w:t>telah</w:t>
       </w:r>
       <w:proofErr w:type="spellEnd"/>
       <w:r>
-        <w:t xml:space="preserve"> </w:t>
-      </w:r>
-      <w:proofErr w:type="spellStart"/>
-      <w:r>
+        <w:rPr>
+          <w:strike/>
+        </w:rPr>
+        <w:t xml:space="preserve"> </w:t>
+      </w:r>
+      <w:proofErr w:type="spellStart"/>
+      <w:r>
+        <w:rPr>
+          <w:strike/>
+        </w:rPr>
         <w:t>didaftarkan</w:t>
       </w:r>
       <w:proofErr w:type="spellEnd"/>
       <w:r>
+        <w:rPr>
+          <w:strike/>
+        </w:rPr>
         <w:t xml:space="preserve"> </w:t>
       </w:r>
     </w:p>
@@ -2070,85 +2342,134 @@
           <w:ilvl w:val="0"/>
           <w:numId w:val="1"/>
         </w:numPr>
+        <w:rPr>
+          <w:strike/>
+        </w:rPr>
       </w:pPr>
       <w:proofErr w:type="spellStart"/>
       <w:r>
+        <w:rPr>
+          <w:strike/>
+        </w:rPr>
         <w:t>Bawah</w:t>
       </w:r>
       <w:proofErr w:type="spellEnd"/>
       <w:r>
+        <w:rPr>
+          <w:strike/>
+        </w:rPr>
         <w:t xml:space="preserve"> tab </w:t>
       </w:r>
       <w:proofErr w:type="spellStart"/>
       <w:r>
+        <w:rPr>
+          <w:strike/>
+        </w:rPr>
         <w:t>penyelenggaraan</w:t>
       </w:r>
       <w:proofErr w:type="spellEnd"/>
       <w:r>
+        <w:rPr>
+          <w:strike/>
+        </w:rPr>
         <w:t xml:space="preserve">,  </w:t>
       </w:r>
       <w:proofErr w:type="spellStart"/>
       <w:r>
+        <w:rPr>
+          <w:strike/>
+        </w:rPr>
         <w:t>Tambah</w:t>
       </w:r>
       <w:proofErr w:type="spellEnd"/>
       <w:r>
+        <w:rPr>
+          <w:strike/>
+        </w:rPr>
         <w:t xml:space="preserve"> entity </w:t>
       </w:r>
       <w:proofErr w:type="spellStart"/>
       <w:r>
+        <w:rPr>
+          <w:strike/>
+        </w:rPr>
         <w:t>Pengguna</w:t>
       </w:r>
       <w:proofErr w:type="spellEnd"/>
       <w:r>
+        <w:rPr>
+          <w:strike/>
+        </w:rPr>
         <w:t xml:space="preserve"> (</w:t>
       </w:r>
       <w:proofErr w:type="spellStart"/>
       <w:r>
+        <w:rPr>
+          <w:strike/>
+        </w:rPr>
         <w:t>untuk</w:t>
       </w:r>
       <w:proofErr w:type="spellEnd"/>
       <w:r>
-        <w:t xml:space="preserve"> </w:t>
-      </w:r>
-      <w:proofErr w:type="spellStart"/>
-      <w:r>
+        <w:rPr>
+          <w:strike/>
+        </w:rPr>
+        <w:t xml:space="preserve"> </w:t>
+      </w:r>
+      <w:proofErr w:type="spellStart"/>
+      <w:r>
+        <w:rPr>
+          <w:strike/>
+        </w:rPr>
         <w:t>urusetia</w:t>
       </w:r>
       <w:proofErr w:type="spellEnd"/>
       <w:r>
-        <w:t xml:space="preserve"> </w:t>
-      </w:r>
-      <w:proofErr w:type="spellStart"/>
-      <w:r>
+        <w:rPr>
+          <w:strike/>
+        </w:rPr>
+        <w:t xml:space="preserve"> </w:t>
+      </w:r>
+      <w:proofErr w:type="spellStart"/>
+      <w:r>
+        <w:rPr>
+          <w:strike/>
+        </w:rPr>
         <w:t>tambah</w:t>
       </w:r>
       <w:proofErr w:type="spellEnd"/>
       <w:r>
-        <w:t xml:space="preserve"> </w:t>
-      </w:r>
-      <w:proofErr w:type="spellStart"/>
-      <w:r>
+        <w:rPr>
+          <w:strike/>
+        </w:rPr>
+        <w:t xml:space="preserve"> </w:t>
+      </w:r>
+      <w:proofErr w:type="spellStart"/>
+      <w:r>
+        <w:rPr>
+          <w:strike/>
+        </w:rPr>
         <w:t>responden</w:t>
       </w:r>
       <w:proofErr w:type="spellEnd"/>
       <w:r>
-        <w:t xml:space="preserve"> </w:t>
-      </w:r>
-      <w:proofErr w:type="spellStart"/>
-      <w:r>
-        <w:t>dan</w:t>
-      </w:r>
-      <w:proofErr w:type="spellEnd"/>
-      <w:r>
-        <w:t xml:space="preserve"> </w:t>
-      </w:r>
-      <w:proofErr w:type="spellStart"/>
-      <w:r>
+        <w:rPr>
+          <w:strike/>
+        </w:rPr>
+        <w:t xml:space="preserve"> dan </w:t>
+      </w:r>
+      <w:proofErr w:type="spellStart"/>
+      <w:r>
+        <w:rPr>
+          <w:strike/>
+        </w:rPr>
         <w:t>penyelaras</w:t>
       </w:r>
       <w:proofErr w:type="spellEnd"/>
       <w:r>
+        <w:rPr>
+          <w:strike/>
+        </w:rPr>
         <w:t xml:space="preserve">) </w:t>
       </w:r>
     </w:p>
@@ -2160,6 +2481,7 @@
           <w:numId w:val="1"/>
         </w:numPr>
       </w:pPr>
+      <w:commentRangeStart w:id="0"/>
       <w:r>
         <w:t xml:space="preserve">Entity HLP Recommendation, </w:t>
       </w:r>
@@ -2209,28 +2531,118 @@
       </w:r>
       <w:proofErr w:type="spellEnd"/>
       <w:r>
+        <w:t xml:space="preserve">. Dalam </w:t>
+      </w:r>
+      <w:proofErr w:type="spellStart"/>
+      <w:r>
+        <w:t>tu</w:t>
+      </w:r>
+      <w:proofErr w:type="spellEnd"/>
+      <w:r>
+        <w:t xml:space="preserve"> </w:t>
+      </w:r>
+      <w:proofErr w:type="spellStart"/>
+      <w:proofErr w:type="gramStart"/>
+      <w:r>
+        <w:t>akan</w:t>
+      </w:r>
+      <w:proofErr w:type="spellEnd"/>
+      <w:proofErr w:type="gramEnd"/>
+      <w:r>
+        <w:t xml:space="preserve"> </w:t>
+      </w:r>
+      <w:proofErr w:type="spellStart"/>
+      <w:r>
+        <w:t>ada</w:t>
+      </w:r>
+      <w:proofErr w:type="spellEnd"/>
+      <w:r>
+        <w:t xml:space="preserve"> </w:t>
+      </w:r>
+      <w:proofErr w:type="spellStart"/>
+      <w:r>
+        <w:t>jenis</w:t>
+      </w:r>
+      <w:proofErr w:type="spellEnd"/>
+      <w:r>
+        <w:t xml:space="preserve"> </w:t>
+      </w:r>
+      <w:proofErr w:type="spellStart"/>
+      <w:r>
+        <w:t>interpretasi</w:t>
+      </w:r>
+      <w:proofErr w:type="spellEnd"/>
+      <w:r>
+        <w:t xml:space="preserve"> </w:t>
+      </w:r>
+      <w:proofErr w:type="spellStart"/>
+      <w:r>
+        <w:t>mengikut</w:t>
+      </w:r>
+      <w:proofErr w:type="spellEnd"/>
+      <w:r>
+        <w:t xml:space="preserve"> </w:t>
+      </w:r>
+      <w:proofErr w:type="spellStart"/>
+      <w:r>
+        <w:t>ujian</w:t>
+      </w:r>
+      <w:proofErr w:type="spellEnd"/>
+      <w:r>
         <w:t xml:space="preserve">. </w:t>
       </w:r>
       <w:proofErr w:type="spellStart"/>
       <w:r>
-        <w:t>Dalam</w:t>
-      </w:r>
-      <w:proofErr w:type="spellEnd"/>
-      <w:r>
-        <w:t xml:space="preserve"> </w:t>
-      </w:r>
-      <w:proofErr w:type="spellStart"/>
-      <w:r>
-        <w:t>tu</w:t>
-      </w:r>
-      <w:proofErr w:type="spellEnd"/>
-      <w:r>
-        <w:t xml:space="preserve"> </w:t>
-      </w:r>
-      <w:proofErr w:type="spellStart"/>
+        <w:t>Tapi</w:t>
+      </w:r>
+      <w:proofErr w:type="spellEnd"/>
+      <w:r>
+        <w:t xml:space="preserve"> </w:t>
+      </w:r>
+      <w:proofErr w:type="spellStart"/>
+      <w:r>
+        <w:t>kalau</w:t>
+      </w:r>
+      <w:proofErr w:type="spellEnd"/>
+      <w:r>
+        <w:t xml:space="preserve"> </w:t>
+      </w:r>
+      <w:proofErr w:type="spellStart"/>
+      <w:r>
+        <w:t>menyusahkan</w:t>
+      </w:r>
+      <w:proofErr w:type="spellEnd"/>
+      <w:r>
+        <w:t xml:space="preserve"> </w:t>
+      </w:r>
+      <w:proofErr w:type="spellStart"/>
+      <w:r>
+        <w:t>untuk</w:t>
+      </w:r>
+      <w:proofErr w:type="spellEnd"/>
+      <w:r>
+        <w:t xml:space="preserve"> </w:t>
+      </w:r>
+      <w:proofErr w:type="spellStart"/>
+      <w:r>
+        <w:t>ubah</w:t>
+      </w:r>
+      <w:proofErr w:type="spellEnd"/>
+      <w:r>
+        <w:t xml:space="preserve">, </w:t>
+      </w:r>
+      <w:proofErr w:type="spellStart"/>
+      <w:r>
+        <w:t>takpela</w:t>
+      </w:r>
+      <w:proofErr w:type="spellEnd"/>
       <w:proofErr w:type="gramStart"/>
       <w:r>
-        <w:t>akan</w:t>
+        <w:t>..</w:t>
+      </w:r>
+      <w:proofErr w:type="spellStart"/>
+      <w:r>
+        <w:t>mungkin</w:t>
       </w:r>
       <w:proofErr w:type="spellEnd"/>
       <w:proofErr w:type="gramEnd"/>
@@ -2239,31 +2651,15 @@
       </w:r>
       <w:proofErr w:type="spellStart"/>
       <w:r>
-        <w:t>ada</w:t>
-      </w:r>
-      <w:proofErr w:type="spellEnd"/>
-      <w:r>
-        <w:t xml:space="preserve"> </w:t>
-      </w:r>
-      <w:proofErr w:type="spellStart"/>
-      <w:r>
-        <w:t>jenis</w:t>
-      </w:r>
-      <w:proofErr w:type="spellEnd"/>
-      <w:r>
-        <w:t xml:space="preserve"> </w:t>
-      </w:r>
-      <w:proofErr w:type="spellStart"/>
-      <w:r>
-        <w:t>interpretasi</w:t>
-      </w:r>
-      <w:proofErr w:type="spellEnd"/>
-      <w:r>
-        <w:t xml:space="preserve"> </w:t>
-      </w:r>
-      <w:proofErr w:type="spellStart"/>
-      <w:r>
-        <w:t>mengikut</w:t>
+        <w:t>untuk</w:t>
+      </w:r>
+      <w:proofErr w:type="spellEnd"/>
+      <w:r>
+        <w:t xml:space="preserve"> </w:t>
+      </w:r>
+      <w:proofErr w:type="spellStart"/>
+      <w:r>
+        <w:t>intepretasi</w:t>
       </w:r>
       <w:proofErr w:type="spellEnd"/>
       <w:r>
@@ -2275,43 +2671,11 @@
       </w:r>
       <w:proofErr w:type="spellEnd"/>
       <w:r>
-        <w:t xml:space="preserve">. </w:t>
-      </w:r>
-      <w:proofErr w:type="spellStart"/>
-      <w:r>
-        <w:t>Tapi</w:t>
-      </w:r>
-      <w:proofErr w:type="spellEnd"/>
-      <w:r>
-        <w:t xml:space="preserve"> </w:t>
-      </w:r>
-      <w:proofErr w:type="spellStart"/>
-      <w:r>
-        <w:t>kalau</w:t>
-      </w:r>
-      <w:proofErr w:type="spellEnd"/>
-      <w:r>
-        <w:t xml:space="preserve"> </w:t>
-      </w:r>
-      <w:proofErr w:type="spellStart"/>
-      <w:r>
-        <w:t>menyusahkan</w:t>
-      </w:r>
-      <w:proofErr w:type="spellEnd"/>
-      <w:r>
-        <w:t xml:space="preserve"> </w:t>
-      </w:r>
-      <w:proofErr w:type="spellStart"/>
-      <w:r>
-        <w:t>untuk</w:t>
-      </w:r>
-      <w:proofErr w:type="spellEnd"/>
-      <w:r>
-        <w:t xml:space="preserve"> </w:t>
-      </w:r>
-      <w:proofErr w:type="spellStart"/>
-      <w:r>
-        <w:t>ubah</w:t>
+        <w:t xml:space="preserve"> </w:t>
+      </w:r>
+      <w:proofErr w:type="spellStart"/>
+      <w:r>
+        <w:t>lain</w:t>
       </w:r>
       <w:proofErr w:type="spellEnd"/>
       <w:r>
@@ -2319,56 +2683,6 @@
       </w:r>
       <w:proofErr w:type="spellStart"/>
       <w:r>
-        <w:t>takpela</w:t>
-      </w:r>
-      <w:proofErr w:type="spellEnd"/>
-      <w:proofErr w:type="gramStart"/>
-      <w:r>
-        <w:t>..</w:t>
-      </w:r>
-      <w:proofErr w:type="spellStart"/>
-      <w:r>
-        <w:t>mungkin</w:t>
-      </w:r>
-      <w:proofErr w:type="spellEnd"/>
-      <w:proofErr w:type="gramEnd"/>
-      <w:r>
-        <w:t xml:space="preserve"> </w:t>
-      </w:r>
-      <w:proofErr w:type="spellStart"/>
-      <w:r>
-        <w:t>untuk</w:t>
-      </w:r>
-      <w:proofErr w:type="spellEnd"/>
-      <w:r>
-        <w:t xml:space="preserve"> </w:t>
-      </w:r>
-      <w:proofErr w:type="spellStart"/>
-      <w:r>
-        <w:t>intepretasi</w:t>
-      </w:r>
-      <w:proofErr w:type="spellEnd"/>
-      <w:r>
-        <w:t xml:space="preserve"> </w:t>
-      </w:r>
-      <w:proofErr w:type="spellStart"/>
-      <w:r>
-        <w:t>ujian</w:t>
-      </w:r>
-      <w:proofErr w:type="spellEnd"/>
-      <w:r>
-        <w:t xml:space="preserve"> </w:t>
-      </w:r>
-      <w:proofErr w:type="spellStart"/>
-      <w:r>
-        <w:t>lain</w:t>
-      </w:r>
-      <w:proofErr w:type="spellEnd"/>
-      <w:r>
-        <w:t xml:space="preserve">, </w:t>
-      </w:r>
-      <w:proofErr w:type="spellStart"/>
-      <w:r>
         <w:t>kita</w:t>
       </w:r>
       <w:proofErr w:type="spellEnd"/>
@@ -2393,6 +2707,13 @@
       <w:proofErr w:type="spellEnd"/>
       <w:r>
         <w:t>.</w:t>
+      </w:r>
+      <w:commentRangeEnd w:id="0"/>
+      <w:r>
+        <w:rPr>
+          <w:rStyle w:val="CommentReference"/>
+        </w:rPr>
+        <w:commentReference w:id="0"/>
       </w:r>
     </w:p>
     <w:p>
@@ -2437,10 +2758,10 @@
       <w:r>
         <w:rPr>
           <w:noProof/>
-          <w:lang w:eastAsia="en-MY"/>
+          <w:lang w:val="en-US"/>
         </w:rPr>
         <w:drawing>
-          <wp:inline distT="0" distB="0" distL="0" distR="0">
+          <wp:inline distT="0" distB="0" distL="0" distR="0" wp14:anchorId="742B1E07" wp14:editId="352BE1F6">
             <wp:extent cx="5724525" cy="3143250"/>
             <wp:effectExtent l="0" t="0" r="9525" b="0"/>
             <wp:docPr id="16" name="Picture 16"/>
@@ -2457,7 +2778,7 @@
                     </pic:cNvPicPr>
                   </pic:nvPicPr>
                   <pic:blipFill>
-                    <a:blip r:embed="rId6">
+                    <a:blip r:embed="rId7">
                       <a:extLst>
                         <a:ext uri="{28A0092B-C50C-407E-A947-70E740481C1C}">
                           <a14:useLocalDpi xmlns:a14="http://schemas.microsoft.com/office/drawing/2010/main" val="0"/>
@@ -2810,25 +3131,35 @@
           <w:tcPr>
             <w:tcW w:w="1906" w:type="dxa"/>
           </w:tcPr>
+          <w:p>
+            <w:commentRangeStart w:id="1"/>
+          </w:p>
+        </w:tc>
+        <w:tc>
+          <w:tcPr>
+            <w:tcW w:w="1842" w:type="dxa"/>
+          </w:tcPr>
           <w:p/>
         </w:tc>
         <w:tc>
           <w:tcPr>
-            <w:tcW w:w="1842" w:type="dxa"/>
+            <w:tcW w:w="1845" w:type="dxa"/>
           </w:tcPr>
           <w:p/>
         </w:tc>
-        <w:tc>
-          <w:tcPr>
-            <w:tcW w:w="1845" w:type="dxa"/>
-          </w:tcPr>
-          <w:p/>
-        </w:tc>
+        <w:commentRangeEnd w:id="1"/>
         <w:tc>
           <w:tcPr>
             <w:tcW w:w="1981" w:type="dxa"/>
           </w:tcPr>
-          <w:p/>
+          <w:p>
+            <w:r>
+              <w:rPr>
+                <w:rStyle w:val="CommentReference"/>
+              </w:rPr>
+              <w:commentReference w:id="1"/>
+            </w:r>
+          </w:p>
         </w:tc>
         <w:tc>
           <w:tcPr>
@@ -2853,18 +3184,8 @@
           <w:sz w:val="26"/>
           <w:szCs w:val="26"/>
         </w:rPr>
-        <w:t xml:space="preserve">Program </w:t>
-      </w:r>
-      <w:proofErr w:type="spellStart"/>
-      <w:r>
-        <w:rPr>
-          <w:b/>
-          <w:sz w:val="26"/>
-          <w:szCs w:val="26"/>
-        </w:rPr>
-        <w:t>Semasa</w:t>
-      </w:r>
-      <w:proofErr w:type="spellEnd"/>
+        <w:t>Program Semasa</w:t>
+      </w:r>
     </w:p>
     <w:tbl>
       <w:tblPr>
@@ -2908,19 +3229,65 @@
                 <w:b/>
               </w:rPr>
             </w:pPr>
+            <w:r>
+              <w:rPr>
+                <w:b/>
+              </w:rPr>
+              <w:t>Jabatan</w:t>
+            </w:r>
+          </w:p>
+        </w:tc>
+        <w:tc>
+          <w:tcPr>
+            <w:tcW w:w="1848" w:type="dxa"/>
+          </w:tcPr>
+          <w:p>
+            <w:pPr>
+              <w:rPr>
+                <w:b/>
+              </w:rPr>
+            </w:pPr>
             <w:proofErr w:type="spellStart"/>
             <w:r>
               <w:rPr>
                 <w:b/>
               </w:rPr>
-              <w:t>Jabatan</w:t>
+              <w:t>Tarikh</w:t>
+            </w:r>
+            <w:proofErr w:type="spellEnd"/>
+            <w:r>
+              <w:rPr>
+                <w:b/>
+              </w:rPr>
+              <w:t xml:space="preserve"> </w:t>
+            </w:r>
+            <w:proofErr w:type="spellStart"/>
+            <w:r>
+              <w:rPr>
+                <w:b/>
+              </w:rPr>
+              <w:t>Mula</w:t>
+            </w:r>
+            <w:proofErr w:type="spellEnd"/>
+            <w:r>
+              <w:rPr>
+                <w:b/>
+              </w:rPr>
+              <w:t xml:space="preserve"> </w:t>
+            </w:r>
+            <w:proofErr w:type="spellStart"/>
+            <w:r>
+              <w:rPr>
+                <w:b/>
+              </w:rPr>
+              <w:t>Ujian</w:t>
             </w:r>
             <w:proofErr w:type="spellEnd"/>
           </w:p>
         </w:tc>
         <w:tc>
           <w:tcPr>
-            <w:tcW w:w="1848" w:type="dxa"/>
+            <w:tcW w:w="1849" w:type="dxa"/>
           </w:tcPr>
           <w:p>
             <w:pPr>
@@ -2947,7 +3314,7 @@
               <w:rPr>
                 <w:b/>
               </w:rPr>
-              <w:t>Mula</w:t>
+              <w:t>Tamat</w:t>
             </w:r>
             <w:proofErr w:type="spellEnd"/>
             <w:r>
@@ -2981,7 +3348,7 @@
               <w:rPr>
                 <w:b/>
               </w:rPr>
-              <w:t>Tarikh</w:t>
+              <w:t>Jumlah</w:t>
             </w:r>
             <w:proofErr w:type="spellEnd"/>
             <w:r>
@@ -2995,55 +3362,15 @@
               <w:rPr>
                 <w:b/>
               </w:rPr>
-              <w:t>Tamat</w:t>
-            </w:r>
-            <w:proofErr w:type="spellEnd"/>
-            <w:r>
-              <w:rPr>
-                <w:b/>
-              </w:rPr>
-              <w:t xml:space="preserve"> </w:t>
-            </w:r>
-            <w:proofErr w:type="spellStart"/>
-            <w:r>
-              <w:rPr>
-                <w:b/>
-              </w:rPr>
-              <w:t>Ujian</w:t>
-            </w:r>
-            <w:proofErr w:type="spellEnd"/>
-          </w:p>
-        </w:tc>
-        <w:tc>
-          <w:tcPr>
-            <w:tcW w:w="1849" w:type="dxa"/>
-          </w:tcPr>
-          <w:p>
-            <w:pPr>
-              <w:rPr>
-                <w:b/>
-              </w:rPr>
-            </w:pPr>
-            <w:proofErr w:type="spellStart"/>
-            <w:r>
-              <w:rPr>
-                <w:b/>
-              </w:rPr>
-              <w:t>Jumlah</w:t>
-            </w:r>
-            <w:proofErr w:type="spellEnd"/>
-            <w:r>
-              <w:rPr>
-                <w:b/>
-              </w:rPr>
-              <w:t xml:space="preserve"> </w:t>
-            </w:r>
-            <w:proofErr w:type="spellStart"/>
-            <w:r>
-              <w:rPr>
-                <w:b/>
-              </w:rPr>
-              <w:t>Responden</w:t>
+              <w:t>Resp</w:t>
+            </w:r>
+            <w:bookmarkStart w:id="2" w:name="_GoBack"/>
+            <w:bookmarkEnd w:id="2"/>
+            <w:r>
+              <w:rPr>
+                <w:b/>
+              </w:rPr>
+              <w:t>onden</w:t>
             </w:r>
             <w:proofErr w:type="spellEnd"/>
           </w:p>
@@ -3228,14 +3555,12 @@
                 <w:b/>
               </w:rPr>
             </w:pPr>
-            <w:proofErr w:type="spellStart"/>
             <w:r>
               <w:rPr>
                 <w:b/>
               </w:rPr>
               <w:t>Jabatan</w:t>
             </w:r>
-            <w:proofErr w:type="spellEnd"/>
           </w:p>
         </w:tc>
         <w:tc>
@@ -3248,14 +3573,12 @@
                 <w:b/>
               </w:rPr>
             </w:pPr>
-            <w:proofErr w:type="spellStart"/>
             <w:r>
               <w:rPr>
                 <w:b/>
               </w:rPr>
               <w:t>Kementerian</w:t>
             </w:r>
-            <w:proofErr w:type="spellEnd"/>
           </w:p>
         </w:tc>
       </w:tr>
@@ -3408,12 +3731,12 @@
       <w:r>
         <w:rPr>
           <w:noProof/>
-          <w:lang w:eastAsia="en-MY"/>
+          <w:lang w:val="en-US"/>
         </w:rPr>
         <mc:AlternateContent>
           <mc:Choice Requires="wps">
             <w:drawing>
-              <wp:anchor distT="0" distB="0" distL="114300" distR="114300" simplePos="0" relativeHeight="251680768" behindDoc="0" locked="0" layoutInCell="1" allowOverlap="1" wp14:anchorId="2A15A5A0" wp14:editId="1B7FA99E">
+              <wp:anchor distT="0" distB="0" distL="114300" distR="114300" simplePos="0" relativeHeight="251680768" behindDoc="0" locked="0" layoutInCell="1" allowOverlap="1" wp14:anchorId="6F88781A" wp14:editId="61746033">
                 <wp:simplePos x="0" y="0"/>
                 <wp:positionH relativeFrom="column">
                   <wp:posOffset>4552950</wp:posOffset>
@@ -3547,7 +3870,7 @@
           </mc:Choice>
           <mc:Fallback>
             <w:pict>
-              <v:rect id="Rectangle 7" o:spid="_x0000_s1032" style="position:absolute;margin-left:358.5pt;margin-top:2.25pt;width:108pt;height:64.5pt;z-index:251680768;visibility:visible;mso-wrap-style:square;mso-width-percent:0;mso-wrap-distance-left:9pt;mso-wrap-distance-top:0;mso-wrap-distance-right:9pt;mso-wrap-distance-bottom:0;mso-position-horizontal:absolute;mso-position-horizontal-relative:text;mso-position-vertical:absolute;mso-position-vertical-relative:text;mso-width-percent:0;mso-width-relative:margin;v-text-anchor:middle" o:gfxdata="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" fillcolor="#b2a1c7 [1943]" strokecolor="#b2a1c7 [1943]" strokeweight="2pt">
+              <v:rect w14:anchorId="6F88781A" id="Rectangle 7" o:spid="_x0000_s1032" style="position:absolute;margin-left:358.5pt;margin-top:2.25pt;width:108pt;height:64.5pt;z-index:251680768;visibility:visible;mso-wrap-style:square;mso-width-percent:0;mso-wrap-distance-left:9pt;mso-wrap-distance-top:0;mso-wrap-distance-right:9pt;mso-wrap-distance-bottom:0;mso-position-horizontal:absolute;mso-position-horizontal-relative:text;mso-position-vertical:absolute;mso-position-vertical-relative:text;mso-width-percent:0;mso-width-relative:margin;v-text-anchor:middle" o:gfxdata="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" fillcolor="#b2a1c7 [1943]" strokecolor="#b2a1c7 [1943]" strokeweight="2pt">
                 <v:textbox>
                   <w:txbxContent>
                     <w:p>
@@ -3617,12 +3940,12 @@
       <w:r>
         <w:rPr>
           <w:noProof/>
-          <w:lang w:eastAsia="en-MY"/>
+          <w:lang w:val="en-US"/>
         </w:rPr>
         <mc:AlternateContent>
           <mc:Choice Requires="wps">
             <w:drawing>
-              <wp:anchor distT="0" distB="0" distL="114300" distR="114300" simplePos="0" relativeHeight="251679744" behindDoc="0" locked="0" layoutInCell="1" allowOverlap="1" wp14:anchorId="0B9AD89C" wp14:editId="4E7493B7">
+              <wp:anchor distT="0" distB="0" distL="114300" distR="114300" simplePos="0" relativeHeight="251679744" behindDoc="0" locked="0" layoutInCell="1" allowOverlap="1" wp14:anchorId="489B6DF4" wp14:editId="0DD5F2ED">
                 <wp:simplePos x="0" y="0"/>
                 <wp:positionH relativeFrom="column">
                   <wp:posOffset>3019425</wp:posOffset>
@@ -3737,7 +4060,7 @@
           </mc:Choice>
           <mc:Fallback>
             <w:pict>
-              <v:rect id="Rectangle 6" o:spid="_x0000_s1033" style="position:absolute;margin-left:237.75pt;margin-top:2.25pt;width:108pt;height:64.5pt;z-index:251679744;visibility:visible;mso-wrap-style:square;mso-width-percent:0;mso-wrap-distance-left:9pt;mso-wrap-distance-top:0;mso-wrap-distance-right:9pt;mso-wrap-distance-bottom:0;mso-position-horizontal:absolute;mso-position-horizontal-relative:text;mso-position-vertical:absolute;mso-position-vertical-relative:text;mso-width-percent:0;mso-width-relative:margin;v-text-anchor:middle" o:gfxdata="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" fillcolor="#00b050" strokecolor="#00b050" strokeweight="2pt">
+              <v:rect w14:anchorId="489B6DF4" id="Rectangle 6" o:spid="_x0000_s1033" style="position:absolute;margin-left:237.75pt;margin-top:2.25pt;width:108pt;height:64.5pt;z-index:251679744;visibility:visible;mso-wrap-style:square;mso-width-percent:0;mso-wrap-distance-left:9pt;mso-wrap-distance-top:0;mso-wrap-distance-right:9pt;mso-wrap-distance-bottom:0;mso-position-horizontal:absolute;mso-position-horizontal-relative:text;mso-position-vertical:absolute;mso-position-vertical-relative:text;mso-width-percent:0;mso-width-relative:margin;v-text-anchor:middle" o:gfxdata="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" fillcolor="#00b050" strokecolor="#00b050" strokeweight="2pt">
                 <v:textbox>
                   <w:txbxContent>
                     <w:p>
@@ -3794,12 +4117,12 @@
       <w:r>
         <w:rPr>
           <w:noProof/>
-          <w:lang w:eastAsia="en-MY"/>
+          <w:lang w:val="en-US"/>
         </w:rPr>
         <mc:AlternateContent>
           <mc:Choice Requires="wps">
             <w:drawing>
-              <wp:anchor distT="0" distB="0" distL="114300" distR="114300" simplePos="0" relativeHeight="251678720" behindDoc="0" locked="0" layoutInCell="1" allowOverlap="1" wp14:anchorId="6953B26A" wp14:editId="4AF06BAB">
+              <wp:anchor distT="0" distB="0" distL="114300" distR="114300" simplePos="0" relativeHeight="251678720" behindDoc="0" locked="0" layoutInCell="1" allowOverlap="1" wp14:anchorId="63D513EF" wp14:editId="006AAD9E">
                 <wp:simplePos x="0" y="0"/>
                 <wp:positionH relativeFrom="column">
                   <wp:posOffset>1495425</wp:posOffset>
@@ -3912,7 +4235,7 @@
           </mc:Choice>
           <mc:Fallback>
             <w:pict>
-              <v:rect id="Rectangle 5" o:spid="_x0000_s1034" style="position:absolute;margin-left:117.75pt;margin-top:1.5pt;width:108pt;height:64.5pt;z-index:251678720;visibility:visible;mso-wrap-style:square;mso-width-percent:0;mso-wrap-distance-left:9pt;mso-wrap-distance-top:0;mso-wrap-distance-right:9pt;mso-wrap-distance-bottom:0;mso-position-horizontal:absolute;mso-position-horizontal-relative:text;mso-position-vertical:absolute;mso-position-vertical-relative:text;mso-width-percent:0;mso-width-relative:margin;v-text-anchor:middle" o:gfxdata="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" fillcolor="#d99594 [1941]" strokecolor="#d99594 [1941]" strokeweight="2pt">
+              <v:rect w14:anchorId="63D513EF" id="Rectangle 5" o:spid="_x0000_s1034" style="position:absolute;margin-left:117.75pt;margin-top:1.5pt;width:108pt;height:64.5pt;z-index:251678720;visibility:visible;mso-wrap-style:square;mso-width-percent:0;mso-wrap-distance-left:9pt;mso-wrap-distance-top:0;mso-wrap-distance-right:9pt;mso-wrap-distance-bottom:0;mso-position-horizontal:absolute;mso-position-horizontal-relative:text;mso-position-vertical:absolute;mso-position-vertical-relative:text;mso-width-percent:0;mso-width-relative:margin;v-text-anchor:middle" o:gfxdata="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" fillcolor="#d99594 [1941]" strokecolor="#d99594 [1941]" strokeweight="2pt">
                 <v:textbox>
                   <w:txbxContent>
                     <w:p>
@@ -3961,12 +4284,12 @@
       <w:r>
         <w:rPr>
           <w:noProof/>
-          <w:lang w:eastAsia="en-MY"/>
+          <w:lang w:val="en-US"/>
         </w:rPr>
         <mc:AlternateContent>
           <mc:Choice Requires="wps">
             <w:drawing>
-              <wp:anchor distT="0" distB="0" distL="114300" distR="114300" simplePos="0" relativeHeight="251677696" behindDoc="0" locked="0" layoutInCell="1" allowOverlap="1" wp14:anchorId="045F4CD3" wp14:editId="5712FBFD">
+              <wp:anchor distT="0" distB="0" distL="114300" distR="114300" simplePos="0" relativeHeight="251677696" behindDoc="0" locked="0" layoutInCell="1" allowOverlap="1" wp14:anchorId="17932832" wp14:editId="0379B693">
                 <wp:simplePos x="0" y="0"/>
                 <wp:positionH relativeFrom="column">
                   <wp:posOffset>-38100</wp:posOffset>
@@ -4101,7 +4424,7 @@
           </mc:Choice>
           <mc:Fallback>
             <w:pict>
-              <v:rect id="Rectangle 1" o:spid="_x0000_s1035" style="position:absolute;margin-left:-3pt;margin-top:1.5pt;width:108pt;height:64.5pt;z-index:251677696;visibility:visible;mso-wrap-style:square;mso-width-percent:0;mso-wrap-distance-left:9pt;mso-wrap-distance-top:0;mso-wrap-distance-right:9pt;mso-wrap-distance-bottom:0;mso-position-horizontal:absolute;mso-position-horizontal-relative:text;mso-position-vertical:absolute;mso-position-vertical-relative:text;mso-width-percent:0;mso-width-relative:margin;v-text-anchor:middle" o:gfxdata="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" fillcolor="#548dd4 [1951]" strokecolor="#548dd4 [1951]" strokeweight="2pt">
+              <v:rect w14:anchorId="17932832" id="Rectangle 1" o:spid="_x0000_s1035" style="position:absolute;margin-left:-3pt;margin-top:1.5pt;width:108pt;height:64.5pt;z-index:251677696;visibility:visible;mso-wrap-style:square;mso-width-percent:0;mso-wrap-distance-left:9pt;mso-wrap-distance-top:0;mso-wrap-distance-right:9pt;mso-wrap-distance-bottom:0;mso-position-horizontal:absolute;mso-position-horizontal-relative:text;mso-position-vertical:absolute;mso-position-vertical-relative:text;mso-width-percent:0;mso-width-relative:margin;v-text-anchor:middle" o:gfxdata="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" fillcolor="#548dd4 [1951]" strokecolor="#548dd4 [1951]" strokeweight="2pt">
                 <v:textbox>
                   <w:txbxContent>
                     <w:p>
@@ -4176,12 +4499,12 @@
       <w:r>
         <w:rPr>
           <w:noProof/>
-          <w:lang w:eastAsia="en-MY"/>
+          <w:lang w:val="en-US"/>
         </w:rPr>
         <mc:AlternateContent>
           <mc:Choice Requires="wps">
             <w:drawing>
-              <wp:anchor distT="0" distB="0" distL="114300" distR="114300" simplePos="0" relativeHeight="251681792" behindDoc="0" locked="0" layoutInCell="1" allowOverlap="1" wp14:anchorId="4B96C504" wp14:editId="721108B6">
+              <wp:anchor distT="0" distB="0" distL="114300" distR="114300" simplePos="0" relativeHeight="251681792" behindDoc="0" locked="0" layoutInCell="1" allowOverlap="1" wp14:anchorId="6F5DCB0D" wp14:editId="7C43A944">
                 <wp:simplePos x="0" y="0"/>
                 <wp:positionH relativeFrom="column">
                   <wp:posOffset>-38100</wp:posOffset>
@@ -4249,17 +4572,8 @@
                                 <w:b/>
                                 <w:color w:val="00B050"/>
                               </w:rPr>
-                              <w:t xml:space="preserve">Program </w:t>
-                            </w:r>
-                            <w:proofErr w:type="spellStart"/>
-                            <w:r>
-                              <w:rPr>
-                                <w:b/>
-                                <w:color w:val="00B050"/>
-                              </w:rPr>
-                              <w:t>Semasa</w:t>
-                            </w:r>
-                            <w:proofErr w:type="spellEnd"/>
+                              <w:t>Program Semasa</w:t>
+                            </w:r>
                           </w:p>
                           <w:p>
                             <w:pPr>
@@ -4362,7 +4676,7 @@
           </mc:Choice>
           <mc:Fallback>
             <w:pict>
-              <v:rect id="Rectangle 8" o:spid="_x0000_s1036" style="position:absolute;margin-left:-3pt;margin-top:19pt;width:469.5pt;height:180.75pt;z-index:251681792;visibility:visible;mso-wrap-style:square;mso-width-percent:0;mso-wrap-distance-left:9pt;mso-wrap-distance-top:0;mso-wrap-distance-right:9pt;mso-wrap-distance-bottom:0;mso-position-horizontal:absolute;mso-position-horizontal-relative:text;mso-position-vertical:absolute;mso-position-vertical-relative:text;mso-width-percent:0;mso-width-relative:margin;v-text-anchor:middle" o:gfxdata="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" fillcolor="#d8d8d8 [2732]" strokecolor="#d8d8d8 [2732]" strokeweight="2pt">
+              <v:rect w14:anchorId="6F5DCB0D" id="Rectangle 8" o:spid="_x0000_s1036" style="position:absolute;margin-left:-3pt;margin-top:19pt;width:469.5pt;height:180.75pt;z-index:251681792;visibility:visible;mso-wrap-style:square;mso-width-percent:0;mso-wrap-distance-left:9pt;mso-wrap-distance-top:0;mso-wrap-distance-right:9pt;mso-wrap-distance-bottom:0;mso-position-horizontal:absolute;mso-position-horizontal-relative:text;mso-position-vertical:absolute;mso-position-vertical-relative:text;mso-width-percent:0;mso-width-relative:margin;v-text-anchor:middle" o:gfxdata="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" fillcolor="#d8d8d8 [2732]" strokecolor="#d8d8d8 [2732]" strokeweight="2pt">
                 <v:textbox>
                   <w:txbxContent>
                     <w:p>
@@ -4377,17 +4691,8 @@
                           <w:b/>
                           <w:color w:val="00B050"/>
                         </w:rPr>
-                        <w:t xml:space="preserve">Program </w:t>
-                      </w:r>
-                      <w:proofErr w:type="spellStart"/>
-                      <w:r>
-                        <w:rPr>
-                          <w:b/>
-                          <w:color w:val="00B050"/>
-                        </w:rPr>
-                        <w:t>Semasa</w:t>
-                      </w:r>
-                      <w:proofErr w:type="spellEnd"/>
+                        <w:t>Program Semasa</w:t>
+                      </w:r>
                     </w:p>
                     <w:p>
                       <w:pPr>
@@ -4626,10 +4931,7 @@
       </w:r>
       <w:proofErr w:type="spellEnd"/>
       <w:r>
-        <w:t xml:space="preserve"> </w:t>
-      </w:r>
-      <w:r>
-        <w:t xml:space="preserve"> </w:t>
+        <w:t xml:space="preserve">  </w:t>
       </w:r>
       <w:proofErr w:type="spellStart"/>
       <w:r>
@@ -4817,15 +5119,7 @@
       </w:r>
       <w:proofErr w:type="spellEnd"/>
       <w:r>
-        <w:t xml:space="preserve"> </w:t>
-      </w:r>
-      <w:proofErr w:type="spellStart"/>
-      <w:r>
-        <w:t>dan</w:t>
-      </w:r>
-      <w:proofErr w:type="spellEnd"/>
-      <w:r>
-        <w:t xml:space="preserve"> </w:t>
+        <w:t xml:space="preserve"> dan </w:t>
       </w:r>
       <w:proofErr w:type="spellStart"/>
       <w:r>
@@ -4943,10 +5237,10 @@
       <w:r>
         <w:rPr>
           <w:noProof/>
-          <w:lang w:eastAsia="en-MY"/>
+          <w:lang w:val="en-US"/>
         </w:rPr>
         <w:drawing>
-          <wp:inline distT="0" distB="0" distL="0" distR="0" wp14:anchorId="4146FF08" wp14:editId="5BB2AE18">
+          <wp:inline distT="0" distB="0" distL="0" distR="0" wp14:anchorId="4AC1A1BE" wp14:editId="0166E299">
             <wp:extent cx="5724525" cy="3143250"/>
             <wp:effectExtent l="0" t="0" r="9525" b="0"/>
             <wp:docPr id="19" name="Picture 19"/>
@@ -4963,7 +5257,7 @@
                     </pic:cNvPicPr>
                   </pic:nvPicPr>
                   <pic:blipFill>
-                    <a:blip r:embed="rId6">
+                    <a:blip r:embed="rId7">
                       <a:extLst>
                         <a:ext uri="{28A0092B-C50C-407E-A947-70E740481C1C}">
                           <a14:useLocalDpi xmlns:a14="http://schemas.microsoft.com/office/drawing/2010/main" val="0"/>
@@ -6008,10 +6302,7 @@
         </w:tc>
       </w:tr>
     </w:tbl>
-    <w:p>
-      <w:bookmarkStart w:id="0" w:name="_GoBack"/>
-      <w:bookmarkEnd w:id="0"/>
-    </w:p>
+    <w:p/>
     <w:sectPr>
       <w:pgSz w:w="11906" w:h="16838"/>
       <w:pgMar w:top="1440" w:right="1440" w:bottom="1440" w:left="1440" w:header="708" w:footer="708" w:gutter="0"/>
@@ -6022,9 +6313,363 @@
 </w:document>
 </file>
 
+<file path=word/comments.xml><?xml version="1.0" encoding="utf-8"?>
+<w:comments xmlns:wpc="http://schemas.microsoft.com/office/word/2010/wordprocessingCanvas" xmlns:mc="http://schemas.openxmlformats.org/markup-compatibility/2006" xmlns:o="urn:schemas-microsoft-com:office:office" xmlns:r="http://schemas.openxmlformats.org/officeDocument/2006/relationships" xmlns:m="http://schemas.openxmlformats.org/officeDocument/2006/math" xmlns:v="urn:schemas-microsoft-com:vml" xmlns:wp14="http://schemas.microsoft.com/office/word/2010/wordprocessingDrawing" xmlns:wp="http://schemas.openxmlformats.org/drawingml/2006/wordprocessingDrawing" xmlns:w10="urn:schemas-microsoft-com:office:word" xmlns:w="http://schemas.openxmlformats.org/wordprocessingml/2006/main" xmlns:w14="http://schemas.microsoft.com/office/word/2010/wordml" xmlns:w15="http://schemas.microsoft.com/office/word/2012/wordml" xmlns:wpg="http://schemas.microsoft.com/office/word/2010/wordprocessingGroup" xmlns:wpi="http://schemas.microsoft.com/office/word/2010/wordprocessingInk" xmlns:wne="http://schemas.microsoft.com/office/word/2006/wordml" xmlns:wps="http://schemas.microsoft.com/office/word/2010/wordprocessingShape" mc:Ignorable="w14 w15 wp14">
+  <w:comment w:id="0" w:author="erymuzuan mustapa" w:date="2015-07-11T07:50:00Z" w:initials="em">
+    <w:p>
+      <w:pPr>
+        <w:pStyle w:val="CommentText"/>
+      </w:pPr>
+      <w:r>
+        <w:rPr>
+          <w:rStyle w:val="CommentReference"/>
+        </w:rPr>
+        <w:annotationRef/>
+      </w:r>
+      <w:proofErr w:type="spellStart"/>
+      <w:r>
+        <w:t>Dekat</w:t>
+      </w:r>
+      <w:proofErr w:type="spellEnd"/>
+      <w:r>
+        <w:t xml:space="preserve"> Entity </w:t>
+      </w:r>
+      <w:proofErr w:type="spellStart"/>
+      <w:proofErr w:type="gramStart"/>
+      <w:r>
+        <w:t>HlpRecommendation</w:t>
+      </w:r>
+      <w:proofErr w:type="spellEnd"/>
+      <w:r>
+        <w:t xml:space="preserve"> ,</w:t>
+      </w:r>
+      <w:proofErr w:type="gramEnd"/>
+      <w:r>
+        <w:t xml:space="preserve"> </w:t>
+      </w:r>
+      <w:proofErr w:type="spellStart"/>
+      <w:r>
+        <w:t>Intepretasi</w:t>
+      </w:r>
+      <w:proofErr w:type="spellEnd"/>
+      <w:r>
+        <w:t xml:space="preserve"> </w:t>
+      </w:r>
+      <w:proofErr w:type="spellStart"/>
+      <w:r>
+        <w:t>tu</w:t>
+      </w:r>
+      <w:proofErr w:type="spellEnd"/>
+      <w:r>
+        <w:t xml:space="preserve"> dah </w:t>
+      </w:r>
+      <w:proofErr w:type="spellStart"/>
+      <w:r>
+        <w:t>ada</w:t>
+      </w:r>
+      <w:proofErr w:type="spellEnd"/>
+      <w:r>
+        <w:t xml:space="preserve">, </w:t>
+      </w:r>
+      <w:proofErr w:type="spellStart"/>
+      <w:r>
+        <w:t>dekat</w:t>
+      </w:r>
+      <w:proofErr w:type="spellEnd"/>
+      <w:r>
+        <w:t xml:space="preserve"> field text.</w:t>
+      </w:r>
+    </w:p>
+    <w:p>
+      <w:pPr>
+        <w:pStyle w:val="CommentText"/>
+      </w:pPr>
+    </w:p>
+    <w:p>
+      <w:pPr>
+        <w:pStyle w:val="CommentText"/>
+      </w:pPr>
+      <w:proofErr w:type="spellStart"/>
+      <w:r>
+        <w:t>Tidak</w:t>
+      </w:r>
+      <w:proofErr w:type="spellEnd"/>
+      <w:r>
+        <w:t xml:space="preserve"> </w:t>
+      </w:r>
+      <w:proofErr w:type="spellStart"/>
+      <w:r>
+        <w:t>menyusahakan</w:t>
+      </w:r>
+      <w:proofErr w:type="spellEnd"/>
+      <w:r>
+        <w:t xml:space="preserve">, please. </w:t>
+      </w:r>
+      <w:proofErr w:type="spellStart"/>
+      <w:r>
+        <w:t>Saya</w:t>
+      </w:r>
+      <w:proofErr w:type="spellEnd"/>
+      <w:r>
+        <w:t xml:space="preserve"> </w:t>
+      </w:r>
+      <w:proofErr w:type="spellStart"/>
+      <w:r>
+        <w:t>Cuma</w:t>
+      </w:r>
+      <w:proofErr w:type="spellEnd"/>
+      <w:r>
+        <w:t xml:space="preserve"> </w:t>
+      </w:r>
+      <w:proofErr w:type="spellStart"/>
+      <w:r>
+        <w:t>tersilap</w:t>
+      </w:r>
+      <w:proofErr w:type="spellEnd"/>
+      <w:r>
+        <w:t xml:space="preserve"> </w:t>
+      </w:r>
+      <w:proofErr w:type="spellStart"/>
+      <w:r>
+        <w:t>faham</w:t>
+      </w:r>
+      <w:proofErr w:type="spellEnd"/>
+      <w:r>
+        <w:t xml:space="preserve"> </w:t>
+      </w:r>
+      <w:proofErr w:type="spellStart"/>
+      <w:r>
+        <w:t>dengan</w:t>
+      </w:r>
+      <w:proofErr w:type="spellEnd"/>
+      <w:r>
+        <w:t xml:space="preserve"> </w:t>
+      </w:r>
+      <w:proofErr w:type="spellStart"/>
+      <w:r>
+        <w:t>interpretasi</w:t>
+      </w:r>
+      <w:proofErr w:type="spellEnd"/>
+    </w:p>
+    <w:p>
+      <w:pPr>
+        <w:pStyle w:val="CommentText"/>
+      </w:pPr>
+    </w:p>
+    <w:p>
+      <w:pPr>
+        <w:pStyle w:val="CommentText"/>
+      </w:pPr>
+      <w:r>
+        <w:rPr>
+          <w:noProof/>
+          <w:lang w:val="en-US"/>
+        </w:rPr>
+        <w:drawing>
+          <wp:inline distT="0" distB="0" distL="0" distR="0" wp14:anchorId="371682C9" wp14:editId="75A42478">
+            <wp:extent cx="5731510" cy="899160"/>
+            <wp:effectExtent l="0" t="0" r="2540" b="0"/>
+            <wp:docPr id="2" name="Picture 2"/>
+            <wp:cNvGraphicFramePr>
+              <a:graphicFrameLocks xmlns:a="http://schemas.openxmlformats.org/drawingml/2006/main" noChangeAspect="1"/>
+            </wp:cNvGraphicFramePr>
+            <a:graphic xmlns:a="http://schemas.openxmlformats.org/drawingml/2006/main">
+              <a:graphicData uri="http://schemas.openxmlformats.org/drawingml/2006/picture">
+                <pic:pic xmlns:pic="http://schemas.openxmlformats.org/drawingml/2006/picture">
+                  <pic:nvPicPr>
+                    <pic:cNvPr id="1" name=""/>
+                    <pic:cNvPicPr/>
+                  </pic:nvPicPr>
+                  <pic:blipFill>
+                    <a:blip r:embed="rId1"/>
+                    <a:stretch>
+                      <a:fillRect/>
+                    </a:stretch>
+                  </pic:blipFill>
+                  <pic:spPr>
+                    <a:xfrm>
+                      <a:off x="0" y="0"/>
+                      <a:ext cx="5731510" cy="899160"/>
+                    </a:xfrm>
+                    <a:prstGeom prst="rect">
+                      <a:avLst/>
+                    </a:prstGeom>
+                  </pic:spPr>
+                </pic:pic>
+              </a:graphicData>
+            </a:graphic>
+          </wp:inline>
+        </w:drawing>
+      </w:r>
+    </w:p>
+  </w:comment>
+  <w:comment w:id="1" w:author="erymuzuan mustapa" w:date="2015-07-11T07:58:00Z" w:initials="em">
+    <w:p>
+      <w:pPr>
+        <w:pStyle w:val="CommentText"/>
+      </w:pPr>
+      <w:r>
+        <w:rPr>
+          <w:rStyle w:val="CommentReference"/>
+        </w:rPr>
+        <w:annotationRef/>
+      </w:r>
+      <w:proofErr w:type="spellStart"/>
+      <w:r>
+        <w:t>Ini</w:t>
+      </w:r>
+      <w:proofErr w:type="spellEnd"/>
+      <w:r>
+        <w:t xml:space="preserve"> </w:t>
+      </w:r>
+      <w:proofErr w:type="spellStart"/>
+      <w:r>
+        <w:t>saya</w:t>
+      </w:r>
+      <w:proofErr w:type="spellEnd"/>
+      <w:r>
+        <w:t xml:space="preserve"> </w:t>
+      </w:r>
+      <w:proofErr w:type="spellStart"/>
+      <w:r>
+        <w:t>tukar</w:t>
+      </w:r>
+      <w:proofErr w:type="spellEnd"/>
+      <w:r>
+        <w:t xml:space="preserve"> </w:t>
+      </w:r>
+      <w:proofErr w:type="spellStart"/>
+      <w:r>
+        <w:t>sikit</w:t>
+      </w:r>
+      <w:proofErr w:type="spellEnd"/>
+      <w:r>
+        <w:t xml:space="preserve">, </w:t>
+      </w:r>
+      <w:proofErr w:type="spellStart"/>
+      <w:r>
+        <w:t>sebab</w:t>
+      </w:r>
+      <w:proofErr w:type="spellEnd"/>
+      <w:r>
+        <w:t xml:space="preserve"> </w:t>
+      </w:r>
+      <w:proofErr w:type="spellStart"/>
+      <w:r>
+        <w:t>satu</w:t>
+      </w:r>
+      <w:proofErr w:type="spellEnd"/>
+      <w:r>
+        <w:t xml:space="preserve"> program </w:t>
+      </w:r>
+      <w:proofErr w:type="spellStart"/>
+      <w:r>
+        <w:t>mungkin</w:t>
+      </w:r>
+      <w:proofErr w:type="spellEnd"/>
+      <w:r>
+        <w:t xml:space="preserve"> </w:t>
+      </w:r>
+      <w:proofErr w:type="spellStart"/>
+      <w:r>
+        <w:t>ada</w:t>
+      </w:r>
+      <w:proofErr w:type="spellEnd"/>
+      <w:r>
+        <w:t xml:space="preserve"> </w:t>
+      </w:r>
+      <w:proofErr w:type="spellStart"/>
+      <w:r>
+        <w:t>lebih</w:t>
+      </w:r>
+      <w:proofErr w:type="spellEnd"/>
+      <w:r>
+        <w:t xml:space="preserve"> </w:t>
+      </w:r>
+      <w:proofErr w:type="spellStart"/>
+      <w:r>
+        <w:t>dari</w:t>
+      </w:r>
+      <w:proofErr w:type="spellEnd"/>
+      <w:r>
+        <w:t xml:space="preserve"> </w:t>
+      </w:r>
+      <w:proofErr w:type="spellStart"/>
+      <w:r>
+        <w:t>satu</w:t>
+      </w:r>
+      <w:proofErr w:type="spellEnd"/>
+      <w:r>
+        <w:t xml:space="preserve"> </w:t>
+      </w:r>
+      <w:proofErr w:type="spellStart"/>
+      <w:r>
+        <w:t>ujian</w:t>
+      </w:r>
+      <w:proofErr w:type="spellEnd"/>
+      <w:r>
+        <w:t xml:space="preserve">, </w:t>
+      </w:r>
+      <w:proofErr w:type="spellStart"/>
+      <w:r>
+        <w:t>jadi</w:t>
+      </w:r>
+      <w:proofErr w:type="spellEnd"/>
+      <w:r>
+        <w:t xml:space="preserve"> </w:t>
+      </w:r>
+      <w:proofErr w:type="spellStart"/>
+      <w:r>
+        <w:t>bilangan</w:t>
+      </w:r>
+      <w:proofErr w:type="spellEnd"/>
+      <w:r>
+        <w:t xml:space="preserve"> </w:t>
+      </w:r>
+      <w:proofErr w:type="spellStart"/>
+      <w:r>
+        <w:t>ujian</w:t>
+      </w:r>
+      <w:proofErr w:type="spellEnd"/>
+      <w:r>
+        <w:t xml:space="preserve"> = </w:t>
+      </w:r>
+      <w:proofErr w:type="spellStart"/>
+      <w:r>
+        <w:t>bilangan</w:t>
+      </w:r>
+      <w:proofErr w:type="spellEnd"/>
+      <w:r>
+        <w:t xml:space="preserve"> </w:t>
+      </w:r>
+      <w:proofErr w:type="spellStart"/>
+      <w:r>
+        <w:t>respondex</w:t>
+      </w:r>
+      <w:proofErr w:type="spellEnd"/>
+      <w:r>
+        <w:t xml:space="preserve"> X </w:t>
+      </w:r>
+      <w:proofErr w:type="spellStart"/>
+      <w:r>
+        <w:t>ujian</w:t>
+      </w:r>
+      <w:proofErr w:type="spellEnd"/>
+    </w:p>
+  </w:comment>
+</w:comments>
+</file>
+
+<file path=word/commentsExtended.xml><?xml version="1.0" encoding="utf-8"?>
+<w15:commentsEx xmlns:wpc="http://schemas.microsoft.com/office/word/2010/wordprocessingCanvas" xmlns:mc="http://schemas.openxmlformats.org/markup-compatibility/2006" xmlns:o="urn:schemas-microsoft-com:office:office" xmlns:r="http://schemas.openxmlformats.org/officeDocument/2006/relationships" xmlns:m="http://schemas.openxmlformats.org/officeDocument/2006/math" xmlns:v="urn:schemas-microsoft-com:vml" xmlns:wp14="http://schemas.microsoft.com/office/word/2010/wordprocessingDrawing" xmlns:wp="http://schemas.openxmlformats.org/drawingml/2006/wordprocessingDrawing" xmlns:w10="urn:schemas-microsoft-com:office:word" xmlns:w="http://schemas.openxmlformats.org/wordprocessingml/2006/main" xmlns:w14="http://schemas.microsoft.com/office/word/2010/wordml" xmlns:w15="http://schemas.microsoft.com/office/word/2012/wordml" xmlns:wpg="http://schemas.microsoft.com/office/word/2010/wordprocessingGroup" xmlns:wpi="http://schemas.microsoft.com/office/word/2010/wordprocessingInk" xmlns:wne="http://schemas.microsoft.com/office/word/2006/wordml" xmlns:wps="http://schemas.microsoft.com/office/word/2010/wordprocessingShape" mc:Ignorable="w14 w15 wp14">
+  <w15:commentEx w15:paraId="5926950A" w15:done="0"/>
+  <w15:commentEx w15:paraId="7833B541" w15:done="0"/>
+</w15:commentsEx>
+</file>
+
 <file path=word/numbering.xml><?xml version="1.0" encoding="utf-8"?>
-<w:numbering xmlns:wpc="http://schemas.microsoft.com/office/word/2010/wordprocessingCanvas" xmlns:mc="http://schemas.openxmlformats.org/markup-compatibility/2006" xmlns:o="urn:schemas-microsoft-com:office:office" xmlns:r="http://schemas.openxmlformats.org/officeDocument/2006/relationships" xmlns:m="http://schemas.openxmlformats.org/officeDocument/2006/math" xmlns:v="urn:schemas-microsoft-com:vml" xmlns:wp14="http://schemas.microsoft.com/office/word/2010/wordprocessingDrawing" xmlns:wp="http://schemas.openxmlformats.org/drawingml/2006/wordprocessingDrawing" xmlns:w10="urn:schemas-microsoft-com:office:word" xmlns:w="http://schemas.openxmlformats.org/wordprocessingml/2006/main" xmlns:w14="http://schemas.microsoft.com/office/word/2010/wordml" xmlns:wpg="http://schemas.microsoft.com/office/word/2010/wordprocessingGroup" xmlns:wpi="http://schemas.microsoft.com/office/word/2010/wordprocessingInk" xmlns:wne="http://schemas.microsoft.com/office/word/2006/wordml" xmlns:wps="http://schemas.microsoft.com/office/word/2010/wordprocessingShape" mc:Ignorable="w14 wp14">
-  <w:abstractNum w:abstractNumId="0">
+<w:numbering xmlns:wpc="http://schemas.microsoft.com/office/word/2010/wordprocessingCanvas" xmlns:mc="http://schemas.openxmlformats.org/markup-compatibility/2006" xmlns:o="urn:schemas-microsoft-com:office:office" xmlns:r="http://schemas.openxmlformats.org/officeDocument/2006/relationships" xmlns:m="http://schemas.openxmlformats.org/officeDocument/2006/math" xmlns:v="urn:schemas-microsoft-com:vml" xmlns:wp14="http://schemas.microsoft.com/office/word/2010/wordprocessingDrawing" xmlns:wp="http://schemas.openxmlformats.org/drawingml/2006/wordprocessingDrawing" xmlns:w10="urn:schemas-microsoft-com:office:word" xmlns:w="http://schemas.openxmlformats.org/wordprocessingml/2006/main" xmlns:w14="http://schemas.microsoft.com/office/word/2010/wordml" xmlns:w15="http://schemas.microsoft.com/office/word/2012/wordml" xmlns:wpg="http://schemas.microsoft.com/office/word/2010/wordprocessingGroup" xmlns:wpi="http://schemas.microsoft.com/office/word/2010/wordprocessingInk" xmlns:wne="http://schemas.microsoft.com/office/word/2006/wordml" xmlns:wps="http://schemas.microsoft.com/office/word/2010/wordprocessingShape" mc:Ignorable="w14 w15 wp14">
+  <w:abstractNum w:abstractNumId="0" w15:restartNumberingAfterBreak="0">
     <w:nsid w:val="03F15B21"/>
     <w:multiLevelType w:val="hybridMultilevel"/>
     <w:tmpl w:val="E788EB64"/>
@@ -6142,8 +6787,16 @@
 </w:numbering>
 </file>
 
+<file path=word/people.xml><?xml version="1.0" encoding="utf-8"?>
+<w15:people xmlns:wpc="http://schemas.microsoft.com/office/word/2010/wordprocessingCanvas" xmlns:mc="http://schemas.openxmlformats.org/markup-compatibility/2006" xmlns:o="urn:schemas-microsoft-com:office:office" xmlns:r="http://schemas.openxmlformats.org/officeDocument/2006/relationships" xmlns:m="http://schemas.openxmlformats.org/officeDocument/2006/math" xmlns:v="urn:schemas-microsoft-com:vml" xmlns:wp14="http://schemas.microsoft.com/office/word/2010/wordprocessingDrawing" xmlns:wp="http://schemas.openxmlformats.org/drawingml/2006/wordprocessingDrawing" xmlns:w10="urn:schemas-microsoft-com:office:word" xmlns:w="http://schemas.openxmlformats.org/wordprocessingml/2006/main" xmlns:w14="http://schemas.microsoft.com/office/word/2010/wordml" xmlns:w15="http://schemas.microsoft.com/office/word/2012/wordml" xmlns:wpg="http://schemas.microsoft.com/office/word/2010/wordprocessingGroup" xmlns:wpi="http://schemas.microsoft.com/office/word/2010/wordprocessingInk" xmlns:wne="http://schemas.microsoft.com/office/word/2006/wordml" xmlns:wps="http://schemas.microsoft.com/office/word/2010/wordprocessingShape" mc:Ignorable="w14 w15 wp14">
+  <w15:person w15:author="erymuzuan mustapa">
+    <w15:presenceInfo w15:providerId="Windows Live" w15:userId="388711b8342dce77"/>
+  </w15:person>
+</w15:people>
+</file>
+
 <file path=word/styles.xml><?xml version="1.0" encoding="utf-8"?>
-<w:styles xmlns:mc="http://schemas.openxmlformats.org/markup-compatibility/2006" xmlns:r="http://schemas.openxmlformats.org/officeDocument/2006/relationships" xmlns:w="http://schemas.openxmlformats.org/wordprocessingml/2006/main" xmlns:w14="http://schemas.microsoft.com/office/word/2010/wordml" mc:Ignorable="w14">
+<w:styles xmlns:mc="http://schemas.openxmlformats.org/markup-compatibility/2006" xmlns:r="http://schemas.openxmlformats.org/officeDocument/2006/relationships" xmlns:w="http://schemas.openxmlformats.org/wordprocessingml/2006/main" xmlns:w14="http://schemas.microsoft.com/office/word/2010/wordml" xmlns:w15="http://schemas.microsoft.com/office/word/2012/wordml" mc:Ignorable="w14 w15">
   <w:docDefaults>
     <w:rPrDefault>
       <w:rPr>
@@ -6159,144 +6812,378 @@
       </w:pPr>
     </w:pPrDefault>
   </w:docDefaults>
-  <w:latentStyles w:defLockedState="0" w:defUIPriority="99" w:defSemiHidden="1" w:defUnhideWhenUsed="1" w:defQFormat="0" w:count="267">
-    <w:lsdException w:name="Normal" w:semiHidden="0" w:uiPriority="0" w:unhideWhenUsed="0" w:qFormat="1"/>
-    <w:lsdException w:name="heading 1" w:semiHidden="0" w:uiPriority="9" w:unhideWhenUsed="0" w:qFormat="1"/>
-    <w:lsdException w:name="heading 2" w:uiPriority="9" w:qFormat="1"/>
-    <w:lsdException w:name="heading 3" w:uiPriority="9" w:qFormat="1"/>
-    <w:lsdException w:name="heading 4" w:uiPriority="9" w:qFormat="1"/>
-    <w:lsdException w:name="heading 5" w:uiPriority="9" w:qFormat="1"/>
-    <w:lsdException w:name="heading 6" w:uiPriority="9" w:qFormat="1"/>
-    <w:lsdException w:name="heading 7" w:uiPriority="9" w:qFormat="1"/>
-    <w:lsdException w:name="heading 8" w:uiPriority="9" w:qFormat="1"/>
-    <w:lsdException w:name="heading 9" w:uiPriority="9" w:qFormat="1"/>
-    <w:lsdException w:name="toc 1" w:uiPriority="39"/>
-    <w:lsdException w:name="toc 2" w:uiPriority="39"/>
-    <w:lsdException w:name="toc 3" w:uiPriority="39"/>
-    <w:lsdException w:name="toc 4" w:uiPriority="39"/>
-    <w:lsdException w:name="toc 5" w:uiPriority="39"/>
-    <w:lsdException w:name="toc 6" w:uiPriority="39"/>
-    <w:lsdException w:name="toc 7" w:uiPriority="39"/>
-    <w:lsdException w:name="toc 8" w:uiPriority="39"/>
-    <w:lsdException w:name="toc 9" w:uiPriority="39"/>
-    <w:lsdException w:name="caption" w:uiPriority="35" w:qFormat="1"/>
-    <w:lsdException w:name="Title" w:semiHidden="0" w:uiPriority="10" w:unhideWhenUsed="0" w:qFormat="1"/>
-    <w:lsdException w:name="Default Paragraph Font" w:uiPriority="1"/>
-    <w:lsdException w:name="Subtitle" w:semiHidden="0" w:uiPriority="11" w:unhideWhenUsed="0" w:qFormat="1"/>
-    <w:lsdException w:name="Strong" w:semiHidden="0" w:uiPriority="22" w:unhideWhenUsed="0" w:qFormat="1"/>
-    <w:lsdException w:name="Emphasis" w:semiHidden="0" w:uiPriority="20" w:unhideWhenUsed="0" w:qFormat="1"/>
-    <w:lsdException w:name="Table Grid" w:semiHidden="0" w:uiPriority="59" w:unhideWhenUsed="0"/>
-    <w:lsdException w:name="Placeholder Text" w:unhideWhenUsed="0"/>
-    <w:lsdException w:name="No Spacing" w:semiHidden="0" w:uiPriority="1" w:unhideWhenUsed="0" w:qFormat="1"/>
-    <w:lsdException w:name="Light Shading" w:semiHidden="0" w:uiPriority="60" w:unhideWhenUsed="0"/>
-    <w:lsdException w:name="Light List" w:semiHidden="0" w:uiPriority="61" w:unhideWhenUsed="0"/>
-    <w:lsdException w:name="Light Grid" w:semiHidden="0" w:uiPriority="62" w:unhideWhenUsed="0"/>
-    <w:lsdException w:name="Medium Shading 1" w:semiHidden="0" w:uiPriority="63" w:unhideWhenUsed="0"/>
-    <w:lsdException w:name="Medium Shading 2" w:semiHidden="0" w:uiPriority="64" w:unhideWhenUsed="0"/>
-    <w:lsdException w:name="Medium List 1" w:semiHidden="0" w:uiPriority="65" w:unhideWhenUsed="0"/>
-    <w:lsdException w:name="Medium List 2" w:semiHidden="0" w:uiPriority="66" w:unhideWhenUsed="0"/>
-    <w:lsdException w:name="Medium Grid 1" w:semiHidden="0" w:uiPriority="67" w:unhideWhenUsed="0"/>
-    <w:lsdException w:name="Medium Grid 2" w:semiHidden="0" w:uiPriority="68" w:unhideWhenUsed="0"/>
-    <w:lsdException w:name="Medium Grid 3" w:semiHidden="0" w:uiPriority="69" w:unhideWhenUsed="0"/>
-    <w:lsdException w:name="Dark List" w:semiHidden="0" w:uiPriority="70" w:unhideWhenUsed="0"/>
-    <w:lsdException w:name="Colorful Shading" w:semiHidden="0" w:uiPriority="71" w:unhideWhenUsed="0"/>
-    <w:lsdException w:name="Colorful List" w:semiHidden="0" w:uiPriority="72" w:unhideWhenUsed="0"/>
-    <w:lsdException w:name="Colorful Grid" w:semiHidden="0" w:uiPriority="73" w:unhideWhenUsed="0"/>
-    <w:lsdException w:name="Light Shading Accent 1" w:semiHidden="0" w:uiPriority="60" w:unhideWhenUsed="0"/>
-    <w:lsdException w:name="Light List Accent 1" w:semiHidden="0" w:uiPriority="61" w:unhideWhenUsed="0"/>
-    <w:lsdException w:name="Light Grid Accent 1" w:semiHidden="0" w:uiPriority="62" w:unhideWhenUsed="0"/>
-    <w:lsdException w:name="Medium Shading 1 Accent 1" w:semiHidden="0" w:uiPriority="63" w:unhideWhenUsed="0"/>
-    <w:lsdException w:name="Medium Shading 2 Accent 1" w:semiHidden="0" w:uiPriority="64" w:unhideWhenUsed="0"/>
-    <w:lsdException w:name="Medium List 1 Accent 1" w:semiHidden="0" w:uiPriority="65" w:unhideWhenUsed="0"/>
-    <w:lsdException w:name="Revision" w:unhideWhenUsed="0"/>
-    <w:lsdException w:name="List Paragraph" w:semiHidden="0" w:uiPriority="34" w:unhideWhenUsed="0" w:qFormat="1"/>
-    <w:lsdException w:name="Quote" w:semiHidden="0" w:uiPriority="29" w:unhideWhenUsed="0" w:qFormat="1"/>
-    <w:lsdException w:name="Intense Quote" w:semiHidden="0" w:uiPriority="30" w:unhideWhenUsed="0" w:qFormat="1"/>
-    <w:lsdException w:name="Medium List 2 Accent 1" w:semiHidden="0" w:uiPriority="66" w:unhideWhenUsed="0"/>
-    <w:lsdException w:name="Medium Grid 1 Accent 1" w:semiHidden="0" w:uiPriority="67" w:unhideWhenUsed="0"/>
-    <w:lsdException w:name="Medium Grid 2 Accent 1" w:semiHidden="0" w:uiPriority="68" w:unhideWhenUsed="0"/>
-    <w:lsdException w:name="Medium Grid 3 Accent 1" w:semiHidden="0" w:uiPriority="69" w:unhideWhenUsed="0"/>
-    <w:lsdException w:name="Dark List Accent 1" w:semiHidden="0" w:uiPriority="70" w:unhideWhenUsed="0"/>
-    <w:lsdException w:name="Colorful Shading Accent 1" w:semiHidden="0" w:uiPriority="71" w:unhideWhenUsed="0"/>
-    <w:lsdException w:name="Colorful List Accent 1" w:semiHidden="0" w:uiPriority="72" w:unhideWhenUsed="0"/>
-    <w:lsdException w:name="Colorful Grid Accent 1" w:semiHidden="0" w:uiPriority="73" w:unhideWhenUsed="0"/>
-    <w:lsdException w:name="Light Shading Accent 2" w:semiHidden="0" w:uiPriority="60" w:unhideWhenUsed="0"/>
-    <w:lsdException w:name="Light List Accent 2" w:semiHidden="0" w:uiPriority="61" w:unhideWhenUsed="0"/>
-    <w:lsdException w:name="Light Grid Accent 2" w:semiHidden="0" w:uiPriority="62" w:unhideWhenUsed="0"/>
-    <w:lsdException w:name="Medium Shading 1 Accent 2" w:semiHidden="0" w:uiPriority="63" w:unhideWhenUsed="0"/>
-    <w:lsdException w:name="Medium Shading 2 Accent 2" w:semiHidden="0" w:uiPriority="64" w:unhideWhenUsed="0"/>
-    <w:lsdException w:name="Medium List 1 Accent 2" w:semiHidden="0" w:uiPriority="65" w:unhideWhenUsed="0"/>
-    <w:lsdException w:name="Medium List 2 Accent 2" w:semiHidden="0" w:uiPriority="66" w:unhideWhenUsed="0"/>
-    <w:lsdException w:name="Medium Grid 1 Accent 2" w:semiHidden="0" w:uiPriority="67" w:unhideWhenUsed="0"/>
-    <w:lsdException w:name="Medium Grid 2 Accent 2" w:semiHidden="0" w:uiPriority="68" w:unhideWhenUsed="0"/>
-    <w:lsdException w:name="Medium Grid 3 Accent 2" w:semiHidden="0" w:uiPriority="69" w:unhideWhenUsed="0"/>
-    <w:lsdException w:name="Dark List Accent 2" w:semiHidden="0" w:uiPriority="70" w:unhideWhenUsed="0"/>
-    <w:lsdException w:name="Colorful Shading Accent 2" w:semiHidden="0" w:uiPriority="71" w:unhideWhenUsed="0"/>
-    <w:lsdException w:name="Colorful List Accent 2" w:semiHidden="0" w:uiPriority="72" w:unhideWhenUsed="0"/>
-    <w:lsdException w:name="Colorful Grid Accent 2" w:semiHidden="0" w:uiPriority="73" w:unhideWhenUsed="0"/>
-    <w:lsdException w:name="Light Shading Accent 3" w:semiHidden="0" w:uiPriority="60" w:unhideWhenUsed="0"/>
-    <w:lsdException w:name="Light List Accent 3" w:semiHidden="0" w:uiPriority="61" w:unhideWhenUsed="0"/>
-    <w:lsdException w:name="Light Grid Accent 3" w:semiHidden="0" w:uiPriority="62" w:unhideWhenUsed="0"/>
-    <w:lsdException w:name="Medium Shading 1 Accent 3" w:semiHidden="0" w:uiPriority="63" w:unhideWhenUsed="0"/>
-    <w:lsdException w:name="Medium Shading 2 Accent 3" w:semiHidden="0" w:uiPriority="64" w:unhideWhenUsed="0"/>
-    <w:lsdException w:name="Medium List 1 Accent 3" w:semiHidden="0" w:uiPriority="65" w:unhideWhenUsed="0"/>
-    <w:lsdException w:name="Medium List 2 Accent 3" w:semiHidden="0" w:uiPriority="66" w:unhideWhenUsed="0"/>
-    <w:lsdException w:name="Medium Grid 1 Accent 3" w:semiHidden="0" w:uiPriority="67" w:unhideWhenUsed="0"/>
-    <w:lsdException w:name="Medium Grid 2 Accent 3" w:semiHidden="0" w:uiPriority="68" w:unhideWhenUsed="0"/>
-    <w:lsdException w:name="Medium Grid 3 Accent 3" w:semiHidden="0" w:uiPriority="69" w:unhideWhenUsed="0"/>
-    <w:lsdException w:name="Dark List Accent 3" w:semiHidden="0" w:uiPriority="70" w:unhideWhenUsed="0"/>
-    <w:lsdException w:name="Colorful Shading Accent 3" w:semiHidden="0" w:uiPriority="71" w:unhideWhenUsed="0"/>
-    <w:lsdException w:name="Colorful List Accent 3" w:semiHidden="0" w:uiPriority="72" w:unhideWhenUsed="0"/>
-    <w:lsdException w:name="Colorful Grid Accent 3" w:semiHidden="0" w:uiPriority="73" w:unhideWhenUsed="0"/>
-    <w:lsdException w:name="Light Shading Accent 4" w:semiHidden="0" w:uiPriority="60" w:unhideWhenUsed="0"/>
-    <w:lsdException w:name="Light List Accent 4" w:semiHidden="0" w:uiPriority="61" w:unhideWhenUsed="0"/>
-    <w:lsdException w:name="Light Grid Accent 4" w:semiHidden="0" w:uiPriority="62" w:unhideWhenUsed="0"/>
-    <w:lsdException w:name="Medium Shading 1 Accent 4" w:semiHidden="0" w:uiPriority="63" w:unhideWhenUsed="0"/>
-    <w:lsdException w:name="Medium Shading 2 Accent 4" w:semiHidden="0" w:uiPriority="64" w:unhideWhenUsed="0"/>
-    <w:lsdException w:name="Medium List 1 Accent 4" w:semiHidden="0" w:uiPriority="65" w:unhideWhenUsed="0"/>
-    <w:lsdException w:name="Medium List 2 Accent 4" w:semiHidden="0" w:uiPriority="66" w:unhideWhenUsed="0"/>
-    <w:lsdException w:name="Medium Grid 1 Accent 4" w:semiHidden="0" w:uiPriority="67" w:unhideWhenUsed="0"/>
-    <w:lsdException w:name="Medium Grid 2 Accent 4" w:semiHidden="0" w:uiPriority="68" w:unhideWhenUsed="0"/>
-    <w:lsdException w:name="Medium Grid 3 Accent 4" w:semiHidden="0" w:uiPriority="69" w:unhideWhenUsed="0"/>
-    <w:lsdException w:name="Dark List Accent 4" w:semiHidden="0" w:uiPriority="70" w:unhideWhenUsed="0"/>
-    <w:lsdException w:name="Colorful Shading Accent 4" w:semiHidden="0" w:uiPriority="71" w:unhideWhenUsed="0"/>
-    <w:lsdException w:name="Colorful List Accent 4" w:semiHidden="0" w:uiPriority="72" w:unhideWhenUsed="0"/>
-    <w:lsdException w:name="Colorful Grid Accent 4" w:semiHidden="0" w:uiPriority="73" w:unhideWhenUsed="0"/>
-    <w:lsdException w:name="Light Shading Accent 5" w:semiHidden="0" w:uiPriority="60" w:unhideWhenUsed="0"/>
-    <w:lsdException w:name="Light List Accent 5" w:semiHidden="0" w:uiPriority="61" w:unhideWhenUsed="0"/>
-    <w:lsdException w:name="Light Grid Accent 5" w:semiHidden="0" w:uiPriority="62" w:unhideWhenUsed="0"/>
-    <w:lsdException w:name="Medium Shading 1 Accent 5" w:semiHidden="0" w:uiPriority="63" w:unhideWhenUsed="0"/>
-    <w:lsdException w:name="Medium Shading 2 Accent 5" w:semiHidden="0" w:uiPriority="64" w:unhideWhenUsed="0"/>
-    <w:lsdException w:name="Medium List 1 Accent 5" w:semiHidden="0" w:uiPriority="65" w:unhideWhenUsed="0"/>
-    <w:lsdException w:name="Medium List 2 Accent 5" w:semiHidden="0" w:uiPriority="66" w:unhideWhenUsed="0"/>
-    <w:lsdException w:name="Medium Grid 1 Accent 5" w:semiHidden="0" w:uiPriority="67" w:unhideWhenUsed="0"/>
-    <w:lsdException w:name="Medium Grid 2 Accent 5" w:semiHidden="0" w:uiPriority="68" w:unhideWhenUsed="0"/>
-    <w:lsdException w:name="Medium Grid 3 Accent 5" w:semiHidden="0" w:uiPriority="69" w:unhideWhenUsed="0"/>
-    <w:lsdException w:name="Dark List Accent 5" w:semiHidden="0" w:uiPriority="70" w:unhideWhenUsed="0"/>
-    <w:lsdException w:name="Colorful Shading Accent 5" w:semiHidden="0" w:uiPriority="71" w:unhideWhenUsed="0"/>
-    <w:lsdException w:name="Colorful List Accent 5" w:semiHidden="0" w:uiPriority="72" w:unhideWhenUsed="0"/>
-    <w:lsdException w:name="Colorful Grid Accent 5" w:semiHidden="0" w:uiPriority="73" w:unhideWhenUsed="0"/>
-    <w:lsdException w:name="Light Shading Accent 6" w:semiHidden="0" w:uiPriority="60" w:unhideWhenUsed="0"/>
-    <w:lsdException w:name="Light List Accent 6" w:semiHidden="0" w:uiPriority="61" w:unhideWhenUsed="0"/>
-    <w:lsdException w:name="Light Grid Accent 6" w:semiHidden="0" w:uiPriority="62" w:unhideWhenUsed="0"/>
-    <w:lsdException w:name="Medium Shading 1 Accent 6" w:semiHidden="0" w:uiPriority="63" w:unhideWhenUsed="0"/>
-    <w:lsdException w:name="Medium Shading 2 Accent 6" w:semiHidden="0" w:uiPriority="64" w:unhideWhenUsed="0"/>
-    <w:lsdException w:name="Medium List 1 Accent 6" w:semiHidden="0" w:uiPriority="65" w:unhideWhenUsed="0"/>
-    <w:lsdException w:name="Medium List 2 Accent 6" w:semiHidden="0" w:uiPriority="66" w:unhideWhenUsed="0"/>
-    <w:lsdException w:name="Medium Grid 1 Accent 6" w:semiHidden="0" w:uiPriority="67" w:unhideWhenUsed="0"/>
-    <w:lsdException w:name="Medium Grid 2 Accent 6" w:semiHidden="0" w:uiPriority="68" w:unhideWhenUsed="0"/>
-    <w:lsdException w:name="Medium Grid 3 Accent 6" w:semiHidden="0" w:uiPriority="69" w:unhideWhenUsed="0"/>
-    <w:lsdException w:name="Dark List Accent 6" w:semiHidden="0" w:uiPriority="70" w:unhideWhenUsed="0"/>
-    <w:lsdException w:name="Colorful Shading Accent 6" w:semiHidden="0" w:uiPriority="71" w:unhideWhenUsed="0"/>
-    <w:lsdException w:name="Colorful List Accent 6" w:semiHidden="0" w:uiPriority="72" w:unhideWhenUsed="0"/>
-    <w:lsdException w:name="Colorful Grid Accent 6" w:semiHidden="0" w:uiPriority="73" w:unhideWhenUsed="0"/>
-    <w:lsdException w:name="Subtle Emphasis" w:semiHidden="0" w:uiPriority="19" w:unhideWhenUsed="0" w:qFormat="1"/>
-    <w:lsdException w:name="Intense Emphasis" w:semiHidden="0" w:uiPriority="21" w:unhideWhenUsed="0" w:qFormat="1"/>
-    <w:lsdException w:name="Subtle Reference" w:semiHidden="0" w:uiPriority="31" w:unhideWhenUsed="0" w:qFormat="1"/>
-    <w:lsdException w:name="Intense Reference" w:semiHidden="0" w:uiPriority="32" w:unhideWhenUsed="0" w:qFormat="1"/>
-    <w:lsdException w:name="Book Title" w:semiHidden="0" w:uiPriority="33" w:unhideWhenUsed="0" w:qFormat="1"/>
-    <w:lsdException w:name="Bibliography" w:uiPriority="37"/>
-    <w:lsdException w:name="TOC Heading" w:uiPriority="39" w:qFormat="1"/>
+  <w:latentStyles w:defLockedState="0" w:defUIPriority="99" w:defSemiHidden="0" w:defUnhideWhenUsed="0" w:defQFormat="0" w:count="371">
+    <w:lsdException w:name="Normal" w:uiPriority="0" w:qFormat="1"/>
+    <w:lsdException w:name="heading 1" w:uiPriority="9" w:qFormat="1"/>
+    <w:lsdException w:name="heading 2" w:semiHidden="1" w:uiPriority="9" w:unhideWhenUsed="1" w:qFormat="1"/>
+    <w:lsdException w:name="heading 3" w:semiHidden="1" w:uiPriority="9" w:unhideWhenUsed="1" w:qFormat="1"/>
+    <w:lsdException w:name="heading 4" w:semiHidden="1" w:uiPriority="9" w:unhideWhenUsed="1" w:qFormat="1"/>
+    <w:lsdException w:name="heading 5" w:semiHidden="1" w:uiPriority="9" w:unhideWhenUsed="1" w:qFormat="1"/>
+    <w:lsdException w:name="heading 6" w:semiHidden="1" w:uiPriority="9" w:unhideWhenUsed="1" w:qFormat="1"/>
+    <w:lsdException w:name="heading 7" w:semiHidden="1" w:uiPriority="9" w:unhideWhenUsed="1" w:qFormat="1"/>
+    <w:lsdException w:name="heading 8" w:semiHidden="1" w:uiPriority="9" w:unhideWhenUsed="1" w:qFormat="1"/>
+    <w:lsdException w:name="heading 9" w:semiHidden="1" w:uiPriority="9" w:unhideWhenUsed="1" w:qFormat="1"/>
+    <w:lsdException w:name="index 1" w:semiHidden="1" w:unhideWhenUsed="1"/>
+    <w:lsdException w:name="index 2" w:semiHidden="1" w:unhideWhenUsed="1"/>
+    <w:lsdException w:name="index 3" w:semiHidden="1" w:unhideWhenUsed="1"/>
+    <w:lsdException w:name="index 4" w:semiHidden="1" w:unhideWhenUsed="1"/>
+    <w:lsdException w:name="index 5" w:semiHidden="1" w:unhideWhenUsed="1"/>
+    <w:lsdException w:name="index 6" w:semiHidden="1" w:unhideWhenUsed="1"/>
+    <w:lsdException w:name="index 7" w:semiHidden="1" w:unhideWhenUsed="1"/>
+    <w:lsdException w:name="index 8" w:semiHidden="1" w:unhideWhenUsed="1"/>
+    <w:lsdException w:name="index 9" w:semiHidden="1" w:unhideWhenUsed="1"/>
+    <w:lsdException w:name="toc 1" w:semiHidden="1" w:uiPriority="39" w:unhideWhenUsed="1"/>
+    <w:lsdException w:name="toc 2" w:semiHidden="1" w:uiPriority="39" w:unhideWhenUsed="1"/>
+    <w:lsdException w:name="toc 3" w:semiHidden="1" w:uiPriority="39" w:unhideWhenUsed="1"/>
+    <w:lsdException w:name="toc 4" w:semiHidden="1" w:uiPriority="39" w:unhideWhenUsed="1"/>
+    <w:lsdException w:name="toc 5" w:semiHidden="1" w:uiPriority="39" w:unhideWhenUsed="1"/>
+    <w:lsdException w:name="toc 6" w:semiHidden="1" w:uiPriority="39" w:unhideWhenUsed="1"/>
+    <w:lsdException w:name="toc 7" w:semiHidden="1" w:uiPriority="39" w:unhideWhenUsed="1"/>
+    <w:lsdException w:name="toc 8" w:semiHidden="1" w:uiPriority="39" w:unhideWhenUsed="1"/>
+    <w:lsdException w:name="toc 9" w:semiHidden="1" w:uiPriority="39" w:unhideWhenUsed="1"/>
+    <w:lsdException w:name="Normal Indent" w:semiHidden="1" w:unhideWhenUsed="1"/>
+    <w:lsdException w:name="footnote text" w:semiHidden="1" w:unhideWhenUsed="1"/>
+    <w:lsdException w:name="annotation text" w:semiHidden="1" w:unhideWhenUsed="1"/>
+    <w:lsdException w:name="header" w:semiHidden="1" w:unhideWhenUsed="1"/>
+    <w:lsdException w:name="footer" w:semiHidden="1" w:unhideWhenUsed="1"/>
+    <w:lsdException w:name="index heading" w:semiHidden="1" w:unhideWhenUsed="1"/>
+    <w:lsdException w:name="caption" w:semiHidden="1" w:uiPriority="35" w:unhideWhenUsed="1" w:qFormat="1"/>
+    <w:lsdException w:name="table of figures" w:semiHidden="1" w:unhideWhenUsed="1"/>
+    <w:lsdException w:name="envelope address" w:semiHidden="1" w:unhideWhenUsed="1"/>
+    <w:lsdException w:name="envelope return" w:semiHidden="1" w:unhideWhenUsed="1"/>
+    <w:lsdException w:name="footnote reference" w:semiHidden="1" w:unhideWhenUsed="1"/>
+    <w:lsdException w:name="annotation reference" w:semiHidden="1" w:unhideWhenUsed="1"/>
+    <w:lsdException w:name="line number" w:semiHidden="1" w:unhideWhenUsed="1"/>
+    <w:lsdException w:name="page number" w:semiHidden="1" w:unhideWhenUsed="1"/>
+    <w:lsdException w:name="endnote reference" w:semiHidden="1" w:unhideWhenUsed="1"/>
+    <w:lsdException w:name="endnote text" w:semiHidden="1" w:unhideWhenUsed="1"/>
+    <w:lsdException w:name="table of authorities" w:semiHidden="1" w:unhideWhenUsed="1"/>
+    <w:lsdException w:name="macro" w:semiHidden="1" w:unhideWhenUsed="1"/>
+    <w:lsdException w:name="toa heading" w:semiHidden="1" w:unhideWhenUsed="1"/>
+    <w:lsdException w:name="List" w:semiHidden="1" w:unhideWhenUsed="1"/>
+    <w:lsdException w:name="List Bullet" w:semiHidden="1" w:unhideWhenUsed="1"/>
+    <w:lsdException w:name="List Number" w:semiHidden="1" w:unhideWhenUsed="1"/>
+    <w:lsdException w:name="List 2" w:semiHidden="1" w:unhideWhenUsed="1"/>
+    <w:lsdException w:name="List 3" w:semiHidden="1" w:unhideWhenUsed="1"/>
+    <w:lsdException w:name="List 4" w:semiHidden="1" w:unhideWhenUsed="1"/>
+    <w:lsdException w:name="List 5" w:semiHidden="1" w:unhideWhenUsed="1"/>
+    <w:lsdException w:name="List Bullet 2" w:semiHidden="1" w:unhideWhenUsed="1"/>
+    <w:lsdException w:name="List Bullet 3" w:semiHidden="1" w:unhideWhenUsed="1"/>
+    <w:lsdException w:name="List Bullet 4" w:semiHidden="1" w:unhideWhenUsed="1"/>
+    <w:lsdException w:name="List Bullet 5" w:semiHidden="1" w:unhideWhenUsed="1"/>
+    <w:lsdException w:name="List Number 2" w:semiHidden="1" w:unhideWhenUsed="1"/>
+    <w:lsdException w:name="List Number 3" w:semiHidden="1" w:unhideWhenUsed="1"/>
+    <w:lsdException w:name="List Number 4" w:semiHidden="1" w:unhideWhenUsed="1"/>
+    <w:lsdException w:name="List Number 5" w:semiHidden="1" w:unhideWhenUsed="1"/>
+    <w:lsdException w:name="Title" w:uiPriority="10" w:qFormat="1"/>
+    <w:lsdException w:name="Closing" w:semiHidden="1" w:unhideWhenUsed="1"/>
+    <w:lsdException w:name="Signature" w:semiHidden="1" w:unhideWhenUsed="1"/>
+    <w:lsdException w:name="Default Paragraph Font" w:semiHidden="1" w:uiPriority="1" w:unhideWhenUsed="1"/>
+    <w:lsdException w:name="Body Text" w:semiHidden="1" w:unhideWhenUsed="1"/>
+    <w:lsdException w:name="Body Text Indent" w:semiHidden="1" w:unhideWhenUsed="1"/>
+    <w:lsdException w:name="List Continue" w:semiHidden="1" w:unhideWhenUsed="1"/>
+    <w:lsdException w:name="List Continue 2" w:semiHidden="1" w:unhideWhenUsed="1"/>
+    <w:lsdException w:name="List Continue 3" w:semiHidden="1" w:unhideWhenUsed="1"/>
+    <w:lsdException w:name="List Continue 4" w:semiHidden="1" w:unhideWhenUsed="1"/>
+    <w:lsdException w:name="List Continue 5" w:semiHidden="1" w:unhideWhenUsed="1"/>
+    <w:lsdException w:name="Message Header" w:semiHidden="1" w:unhideWhenUsed="1"/>
+    <w:lsdException w:name="Subtitle" w:uiPriority="11" w:qFormat="1"/>
+    <w:lsdException w:name="Salutation" w:semiHidden="1" w:unhideWhenUsed="1"/>
+    <w:lsdException w:name="Date" w:semiHidden="1" w:unhideWhenUsed="1"/>
+    <w:lsdException w:name="Body Text First Indent" w:semiHidden="1" w:unhideWhenUsed="1"/>
+    <w:lsdException w:name="Body Text First Indent 2" w:semiHidden="1" w:unhideWhenUsed="1"/>
+    <w:lsdException w:name="Note Heading" w:semiHidden="1" w:unhideWhenUsed="1"/>
+    <w:lsdException w:name="Body Text 2" w:semiHidden="1" w:unhideWhenUsed="1"/>
+    <w:lsdException w:name="Body Text 3" w:semiHidden="1" w:unhideWhenUsed="1"/>
+    <w:lsdException w:name="Body Text Indent 2" w:semiHidden="1" w:unhideWhenUsed="1"/>
+    <w:lsdException w:name="Body Text Indent 3" w:semiHidden="1" w:unhideWhenUsed="1"/>
+    <w:lsdException w:name="Block Text" w:semiHidden="1" w:unhideWhenUsed="1"/>
+    <w:lsdException w:name="Hyperlink" w:semiHidden="1" w:unhideWhenUsed="1"/>
+    <w:lsdException w:name="FollowedHyperlink" w:semiHidden="1" w:unhideWhenUsed="1"/>
+    <w:lsdException w:name="Strong" w:uiPriority="22" w:qFormat="1"/>
+    <w:lsdException w:name="Emphasis" w:uiPriority="20" w:qFormat="1"/>
+    <w:lsdException w:name="Document Map" w:semiHidden="1" w:unhideWhenUsed="1"/>
+    <w:lsdException w:name="Plain Text" w:semiHidden="1" w:unhideWhenUsed="1"/>
+    <w:lsdException w:name="E-mail Signature" w:semiHidden="1" w:unhideWhenUsed="1"/>
+    <w:lsdException w:name="HTML Top of Form" w:semiHidden="1" w:unhideWhenUsed="1"/>
+    <w:lsdException w:name="HTML Bottom of Form" w:semiHidden="1" w:unhideWhenUsed="1"/>
+    <w:lsdException w:name="Normal (Web)" w:semiHidden="1" w:unhideWhenUsed="1"/>
+    <w:lsdException w:name="HTML Acronym" w:semiHidden="1" w:unhideWhenUsed="1"/>
+    <w:lsdException w:name="HTML Address" w:semiHidden="1" w:unhideWhenUsed="1"/>
+    <w:lsdException w:name="HTML Cite" w:semiHidden="1" w:unhideWhenUsed="1"/>
+    <w:lsdException w:name="HTML Code" w:semiHidden="1" w:unhideWhenUsed="1"/>
+    <w:lsdException w:name="HTML Definition" w:semiHidden="1" w:unhideWhenUsed="1"/>
+    <w:lsdException w:name="HTML Keyboard" w:semiHidden="1" w:unhideWhenUsed="1"/>
+    <w:lsdException w:name="HTML Preformatted" w:semiHidden="1" w:unhideWhenUsed="1"/>
+    <w:lsdException w:name="HTML Sample" w:semiHidden="1" w:unhideWhenUsed="1"/>
+    <w:lsdException w:name="HTML Typewriter" w:semiHidden="1" w:unhideWhenUsed="1"/>
+    <w:lsdException w:name="HTML Variable" w:semiHidden="1" w:unhideWhenUsed="1"/>
+    <w:lsdException w:name="Normal Table" w:semiHidden="1" w:unhideWhenUsed="1"/>
+    <w:lsdException w:name="annotation subject" w:semiHidden="1" w:unhideWhenUsed="1"/>
+    <w:lsdException w:name="No List" w:semiHidden="1" w:unhideWhenUsed="1"/>
+    <w:lsdException w:name="Outline List 1" w:semiHidden="1" w:unhideWhenUsed="1"/>
+    <w:lsdException w:name="Outline List 2" w:semiHidden="1" w:unhideWhenUsed="1"/>
+    <w:lsdException w:name="Outline List 3" w:semiHidden="1" w:unhideWhenUsed="1"/>
+    <w:lsdException w:name="Table Simple 1" w:semiHidden="1" w:unhideWhenUsed="1"/>
+    <w:lsdException w:name="Table Simple 2" w:semiHidden="1" w:unhideWhenUsed="1"/>
+    <w:lsdException w:name="Table Simple 3" w:semiHidden="1" w:unhideWhenUsed="1"/>
+    <w:lsdException w:name="Table Classic 1" w:semiHidden="1" w:unhideWhenUsed="1"/>
+    <w:lsdException w:name="Table Classic 2" w:semiHidden="1" w:unhideWhenUsed="1"/>
+    <w:lsdException w:name="Table Classic 3" w:semiHidden="1" w:unhideWhenUsed="1"/>
+    <w:lsdException w:name="Table Classic 4" w:semiHidden="1" w:unhideWhenUsed="1"/>
+    <w:lsdException w:name="Table Colorful 1" w:semiHidden="1" w:unhideWhenUsed="1"/>
+    <w:lsdException w:name="Table Colorful 2" w:semiHidden="1" w:unhideWhenUsed="1"/>
+    <w:lsdException w:name="Table Colorful 3" w:semiHidden="1" w:unhideWhenUsed="1"/>
+    <w:lsdException w:name="Table Columns 1" w:semiHidden="1" w:unhideWhenUsed="1"/>
+    <w:lsdException w:name="Table Columns 2" w:semiHidden="1" w:unhideWhenUsed="1"/>
+    <w:lsdException w:name="Table Columns 3" w:semiHidden="1" w:unhideWhenUsed="1"/>
+    <w:lsdException w:name="Table Columns 4" w:semiHidden="1" w:unhideWhenUsed="1"/>
+    <w:lsdException w:name="Table Columns 5" w:semiHidden="1" w:unhideWhenUsed="1"/>
+    <w:lsdException w:name="Table Grid 1" w:semiHidden="1" w:unhideWhenUsed="1"/>
+    <w:lsdException w:name="Table Grid 2" w:semiHidden="1" w:unhideWhenUsed="1"/>
+    <w:lsdException w:name="Table Grid 3" w:semiHidden="1" w:unhideWhenUsed="1"/>
+    <w:lsdException w:name="Table Grid 4" w:semiHidden="1" w:unhideWhenUsed="1"/>
+    <w:lsdException w:name="Table Grid 5" w:semiHidden="1" w:unhideWhenUsed="1"/>
+    <w:lsdException w:name="Table Grid 6" w:semiHidden="1" w:unhideWhenUsed="1"/>
+    <w:lsdException w:name="Table Grid 7" w:semiHidden="1" w:unhideWhenUsed="1"/>
+    <w:lsdException w:name="Table Grid 8" w:semiHidden="1" w:unhideWhenUsed="1"/>
+    <w:lsdException w:name="Table List 1" w:semiHidden="1" w:unhideWhenUsed="1"/>
+    <w:lsdException w:name="Table List 2" w:semiHidden="1" w:unhideWhenUsed="1"/>
+    <w:lsdException w:name="Table List 3" w:semiHidden="1" w:unhideWhenUsed="1"/>
+    <w:lsdException w:name="Table List 4" w:semiHidden="1" w:unhideWhenUsed="1"/>
+    <w:lsdException w:name="Table List 5" w:semiHidden="1" w:unhideWhenUsed="1"/>
+    <w:lsdException w:name="Table List 6" w:semiHidden="1" w:unhideWhenUsed="1"/>
+    <w:lsdException w:name="Table List 7" w:semiHidden="1" w:unhideWhenUsed="1"/>
+    <w:lsdException w:name="Table List 8" w:semiHidden="1" w:unhideWhenUsed="1"/>
+    <w:lsdException w:name="Table 3D effects 1" w:semiHidden="1" w:unhideWhenUsed="1"/>
+    <w:lsdException w:name="Table 3D effects 2" w:semiHidden="1" w:unhideWhenUsed="1"/>
+    <w:lsdException w:name="Table 3D effects 3" w:semiHidden="1" w:unhideWhenUsed="1"/>
+    <w:lsdException w:name="Table Contemporary" w:semiHidden="1" w:unhideWhenUsed="1"/>
+    <w:lsdException w:name="Table Elegant" w:semiHidden="1" w:unhideWhenUsed="1"/>
+    <w:lsdException w:name="Table Professional" w:semiHidden="1" w:unhideWhenUsed="1"/>
+    <w:lsdException w:name="Table Subtle 1" w:semiHidden="1" w:unhideWhenUsed="1"/>
+    <w:lsdException w:name="Table Subtle 2" w:semiHidden="1" w:unhideWhenUsed="1"/>
+    <w:lsdException w:name="Table Web 1" w:semiHidden="1" w:unhideWhenUsed="1"/>
+    <w:lsdException w:name="Table Web 2" w:semiHidden="1" w:unhideWhenUsed="1"/>
+    <w:lsdException w:name="Table Web 3" w:semiHidden="1" w:unhideWhenUsed="1"/>
+    <w:lsdException w:name="Balloon Text" w:semiHidden="1" w:unhideWhenUsed="1"/>
+    <w:lsdException w:name="Table Grid" w:uiPriority="59"/>
+    <w:lsdException w:name="Table Theme" w:semiHidden="1" w:unhideWhenUsed="1"/>
+    <w:lsdException w:name="Placeholder Text" w:semiHidden="1"/>
+    <w:lsdException w:name="No Spacing" w:uiPriority="1" w:qFormat="1"/>
+    <w:lsdException w:name="Light Shading" w:uiPriority="60"/>
+    <w:lsdException w:name="Light List" w:uiPriority="61"/>
+    <w:lsdException w:name="Light Grid" w:uiPriority="62"/>
+    <w:lsdException w:name="Medium Shading 1" w:uiPriority="63"/>
+    <w:lsdException w:name="Medium Shading 2" w:uiPriority="64"/>
+    <w:lsdException w:name="Medium List 1" w:uiPriority="65"/>
+    <w:lsdException w:name="Medium List 2" w:uiPriority="66"/>
+    <w:lsdException w:name="Medium Grid 1" w:uiPriority="67"/>
+    <w:lsdException w:name="Medium Grid 2" w:uiPriority="68"/>
+    <w:lsdException w:name="Medium Grid 3" w:uiPriority="69"/>
+    <w:lsdException w:name="Dark List" w:uiPriority="70"/>
+    <w:lsdException w:name="Colorful Shading" w:uiPriority="71"/>
+    <w:lsdException w:name="Colorful List" w:uiPriority="72"/>
+    <w:lsdException w:name="Colorful Grid" w:uiPriority="73"/>
+    <w:lsdException w:name="Light Shading Accent 1" w:uiPriority="60"/>
+    <w:lsdException w:name="Light List Accent 1" w:uiPriority="61"/>
+    <w:lsdException w:name="Light Grid Accent 1" w:uiPriority="62"/>
+    <w:lsdException w:name="Medium Shading 1 Accent 1" w:uiPriority="63"/>
+    <w:lsdException w:name="Medium Shading 2 Accent 1" w:uiPriority="64"/>
+    <w:lsdException w:name="Medium List 1 Accent 1" w:uiPriority="65"/>
+    <w:lsdException w:name="Revision" w:semiHidden="1"/>
+    <w:lsdException w:name="List Paragraph" w:uiPriority="34" w:qFormat="1"/>
+    <w:lsdException w:name="Quote" w:uiPriority="29" w:qFormat="1"/>
+    <w:lsdException w:name="Intense Quote" w:uiPriority="30" w:qFormat="1"/>
+    <w:lsdException w:name="Medium List 2 Accent 1" w:uiPriority="66"/>
+    <w:lsdException w:name="Medium Grid 1 Accent 1" w:uiPriority="67"/>
+    <w:lsdException w:name="Medium Grid 2 Accent 1" w:uiPriority="68"/>
+    <w:lsdException w:name="Medium Grid 3 Accent 1" w:uiPriority="69"/>
+    <w:lsdException w:name="Dark List Accent 1" w:uiPriority="70"/>
+    <w:lsdException w:name="Colorful Shading Accent 1" w:uiPriority="71"/>
+    <w:lsdException w:name="Colorful List Accent 1" w:uiPriority="72"/>
+    <w:lsdException w:name="Colorful Grid Accent 1" w:uiPriority="73"/>
+    <w:lsdException w:name="Light Shading Accent 2" w:uiPriority="60"/>
+    <w:lsdException w:name="Light List Accent 2" w:uiPriority="61"/>
+    <w:lsdException w:name="Light Grid Accent 2" w:uiPriority="62"/>
+    <w:lsdException w:name="Medium Shading 1 Accent 2" w:uiPriority="63"/>
+    <w:lsdException w:name="Medium Shading 2 Accent 2" w:uiPriority="64"/>
+    <w:lsdException w:name="Medium List 1 Accent 2" w:uiPriority="65"/>
+    <w:lsdException w:name="Medium List 2 Accent 2" w:uiPriority="66"/>
+    <w:lsdException w:name="Medium Grid 1 Accent 2" w:uiPriority="67"/>
+    <w:lsdException w:name="Medium Grid 2 Accent 2" w:uiPriority="68"/>
+    <w:lsdException w:name="Medium Grid 3 Accent 2" w:uiPriority="69"/>
+    <w:lsdException w:name="Dark List Accent 2" w:uiPriority="70"/>
+    <w:lsdException w:name="Colorful Shading Accent 2" w:uiPriority="71"/>
+    <w:lsdException w:name="Colorful List Accent 2" w:uiPriority="72"/>
+    <w:lsdException w:name="Colorful Grid Accent 2" w:uiPriority="73"/>
+    <w:lsdException w:name="Light Shading Accent 3" w:uiPriority="60"/>
+    <w:lsdException w:name="Light List Accent 3" w:uiPriority="61"/>
+    <w:lsdException w:name="Light Grid Accent 3" w:uiPriority="62"/>
+    <w:lsdException w:name="Medium Shading 1 Accent 3" w:uiPriority="63"/>
+    <w:lsdException w:name="Medium Shading 2 Accent 3" w:uiPriority="64"/>
+    <w:lsdException w:name="Medium List 1 Accent 3" w:uiPriority="65"/>
+    <w:lsdException w:name="Medium List 2 Accent 3" w:uiPriority="66"/>
+    <w:lsdException w:name="Medium Grid 1 Accent 3" w:uiPriority="67"/>
+    <w:lsdException w:name="Medium Grid 2 Accent 3" w:uiPriority="68"/>
+    <w:lsdException w:name="Medium Grid 3 Accent 3" w:uiPriority="69"/>
+    <w:lsdException w:name="Dark List Accent 3" w:uiPriority="70"/>
+    <w:lsdException w:name="Colorful Shading Accent 3" w:uiPriority="71"/>
+    <w:lsdException w:name="Colorful List Accent 3" w:uiPriority="72"/>
+    <w:lsdException w:name="Colorful Grid Accent 3" w:uiPriority="73"/>
+    <w:lsdException w:name="Light Shading Accent 4" w:uiPriority="60"/>
+    <w:lsdException w:name="Light List Accent 4" w:uiPriority="61"/>
+    <w:lsdException w:name="Light Grid Accent 4" w:uiPriority="62"/>
+    <w:lsdException w:name="Medium Shading 1 Accent 4" w:uiPriority="63"/>
+    <w:lsdException w:name="Medium Shading 2 Accent 4" w:uiPriority="64"/>
+    <w:lsdException w:name="Medium List 1 Accent 4" w:uiPriority="65"/>
+    <w:lsdException w:name="Medium List 2 Accent 4" w:uiPriority="66"/>
+    <w:lsdException w:name="Medium Grid 1 Accent 4" w:uiPriority="67"/>
+    <w:lsdException w:name="Medium Grid 2 Accent 4" w:uiPriority="68"/>
+    <w:lsdException w:name="Medium Grid 3 Accent 4" w:uiPriority="69"/>
+    <w:lsdException w:name="Dark List Accent 4" w:uiPriority="70"/>
+    <w:lsdException w:name="Colorful Shading Accent 4" w:uiPriority="71"/>
+    <w:lsdException w:name="Colorful List Accent 4" w:uiPriority="72"/>
+    <w:lsdException w:name="Colorful Grid Accent 4" w:uiPriority="73"/>
+    <w:lsdException w:name="Light Shading Accent 5" w:uiPriority="60"/>
+    <w:lsdException w:name="Light List Accent 5" w:uiPriority="61"/>
+    <w:lsdException w:name="Light Grid Accent 5" w:uiPriority="62"/>
+    <w:lsdException w:name="Medium Shading 1 Accent 5" w:uiPriority="63"/>
+    <w:lsdException w:name="Medium Shading 2 Accent 5" w:uiPriority="64"/>
+    <w:lsdException w:name="Medium List 1 Accent 5" w:uiPriority="65"/>
+    <w:lsdException w:name="Medium List 2 Accent 5" w:uiPriority="66"/>
+    <w:lsdException w:name="Medium Grid 1 Accent 5" w:uiPriority="67"/>
+    <w:lsdException w:name="Medium Grid 2 Accent 5" w:uiPriority="68"/>
+    <w:lsdException w:name="Medium Grid 3 Accent 5" w:uiPriority="69"/>
+    <w:lsdException w:name="Dark List Accent 5" w:uiPriority="70"/>
+    <w:lsdException w:name="Colorful Shading Accent 5" w:uiPriority="71"/>
+    <w:lsdException w:name="Colorful List Accent 5" w:uiPriority="72"/>
+    <w:lsdException w:name="Colorful Grid Accent 5" w:uiPriority="73"/>
+    <w:lsdException w:name="Light Shading Accent 6" w:uiPriority="60"/>
+    <w:lsdException w:name="Light List Accent 6" w:uiPriority="61"/>
+    <w:lsdException w:name="Light Grid Accent 6" w:uiPriority="62"/>
+    <w:lsdException w:name="Medium Shading 1 Accent 6" w:uiPriority="63"/>
+    <w:lsdException w:name="Medium Shading 2 Accent 6" w:uiPriority="64"/>
+    <w:lsdException w:name="Medium List 1 Accent 6" w:uiPriority="65"/>
+    <w:lsdException w:name="Medium List 2 Accent 6" w:uiPriority="66"/>
+    <w:lsdException w:name="Medium Grid 1 Accent 6" w:uiPriority="67"/>
+    <w:lsdException w:name="Medium Grid 2 Accent 6" w:uiPriority="68"/>
+    <w:lsdException w:name="Medium Grid 3 Accent 6" w:uiPriority="69"/>
+    <w:lsdException w:name="Dark List Accent 6" w:uiPriority="70"/>
+    <w:lsdException w:name="Colorful Shading Accent 6" w:uiPriority="71"/>
+    <w:lsdException w:name="Colorful List Accent 6" w:uiPriority="72"/>
+    <w:lsdException w:name="Colorful Grid Accent 6" w:uiPriority="73"/>
+    <w:lsdException w:name="Subtle Emphasis" w:uiPriority="19" w:qFormat="1"/>
+    <w:lsdException w:name="Intense Emphasis" w:uiPriority="21" w:qFormat="1"/>
+    <w:lsdException w:name="Subtle Reference" w:uiPriority="31" w:qFormat="1"/>
+    <w:lsdException w:name="Intense Reference" w:uiPriority="32" w:qFormat="1"/>
+    <w:lsdException w:name="Book Title" w:uiPriority="33" w:qFormat="1"/>
+    <w:lsdException w:name="Bibliography" w:semiHidden="1" w:uiPriority="37" w:unhideWhenUsed="1"/>
+    <w:lsdException w:name="TOC Heading" w:semiHidden="1" w:uiPriority="39" w:unhideWhenUsed="1" w:qFormat="1"/>
+    <w:lsdException w:name="Plain Table 1" w:uiPriority="41"/>
+    <w:lsdException w:name="Plain Table 2" w:uiPriority="42"/>
+    <w:lsdException w:name="Plain Table 3" w:uiPriority="43"/>
+    <w:lsdException w:name="Plain Table 4" w:uiPriority="44"/>
+    <w:lsdException w:name="Plain Table 5" w:uiPriority="45"/>
+    <w:lsdException w:name="Grid Table Light" w:uiPriority="40"/>
+    <w:lsdException w:name="Grid Table 1 Light" w:uiPriority="46"/>
+    <w:lsdException w:name="Grid Table 2" w:uiPriority="47"/>
+    <w:lsdException w:name="Grid Table 3" w:uiPriority="48"/>
+    <w:lsdException w:name="Grid Table 4" w:uiPriority="49"/>
+    <w:lsdException w:name="Grid Table 5 Dark" w:uiPriority="50"/>
+    <w:lsdException w:name="Grid Table 6 Colorful" w:uiPriority="51"/>
+    <w:lsdException w:name="Grid Table 7 Colorful" w:uiPriority="52"/>
+    <w:lsdException w:name="Grid Table 1 Light Accent 1" w:uiPriority="46"/>
+    <w:lsdException w:name="Grid Table 2 Accent 1" w:uiPriority="47"/>
+    <w:lsdException w:name="Grid Table 3 Accent 1" w:uiPriority="48"/>
+    <w:lsdException w:name="Grid Table 4 Accent 1" w:uiPriority="49"/>
+    <w:lsdException w:name="Grid Table 5 Dark Accent 1" w:uiPriority="50"/>
+    <w:lsdException w:name="Grid Table 6 Colorful Accent 1" w:uiPriority="51"/>
+    <w:lsdException w:name="Grid Table 7 Colorful Accent 1" w:uiPriority="52"/>
+    <w:lsdException w:name="Grid Table 1 Light Accent 2" w:uiPriority="46"/>
+    <w:lsdException w:name="Grid Table 2 Accent 2" w:uiPriority="47"/>
+    <w:lsdException w:name="Grid Table 3 Accent 2" w:uiPriority="48"/>
+    <w:lsdException w:name="Grid Table 4 Accent 2" w:uiPriority="49"/>
+    <w:lsdException w:name="Grid Table 5 Dark Accent 2" w:uiPriority="50"/>
+    <w:lsdException w:name="Grid Table 6 Colorful Accent 2" w:uiPriority="51"/>
+    <w:lsdException w:name="Grid Table 7 Colorful Accent 2" w:uiPriority="52"/>
+    <w:lsdException w:name="Grid Table 1 Light Accent 3" w:uiPriority="46"/>
+    <w:lsdException w:name="Grid Table 2 Accent 3" w:uiPriority="47"/>
+    <w:lsdException w:name="Grid Table 3 Accent 3" w:uiPriority="48"/>
+    <w:lsdException w:name="Grid Table 4 Accent 3" w:uiPriority="49"/>
+    <w:lsdException w:name="Grid Table 5 Dark Accent 3" w:uiPriority="50"/>
+    <w:lsdException w:name="Grid Table 6 Colorful Accent 3" w:uiPriority="51"/>
+    <w:lsdException w:name="Grid Table 7 Colorful Accent 3" w:uiPriority="52"/>
+    <w:lsdException w:name="Grid Table 1 Light Accent 4" w:uiPriority="46"/>
+    <w:lsdException w:name="Grid Table 2 Accent 4" w:uiPriority="47"/>
+    <w:lsdException w:name="Grid Table 3 Accent 4" w:uiPriority="48"/>
+    <w:lsdException w:name="Grid Table 4 Accent 4" w:uiPriority="49"/>
+    <w:lsdException w:name="Grid Table 5 Dark Accent 4" w:uiPriority="50"/>
+    <w:lsdException w:name="Grid Table 6 Colorful Accent 4" w:uiPriority="51"/>
+    <w:lsdException w:name="Grid Table 7 Colorful Accent 4" w:uiPriority="52"/>
+    <w:lsdException w:name="Grid Table 1 Light Accent 5" w:uiPriority="46"/>
+    <w:lsdException w:name="Grid Table 2 Accent 5" w:uiPriority="47"/>
+    <w:lsdException w:name="Grid Table 3 Accent 5" w:uiPriority="48"/>
+    <w:lsdException w:name="Grid Table 4 Accent 5" w:uiPriority="49"/>
+    <w:lsdException w:name="Grid Table 5 Dark Accent 5" w:uiPriority="50"/>
+    <w:lsdException w:name="Grid Table 6 Colorful Accent 5" w:uiPriority="51"/>
+    <w:lsdException w:name="Grid Table 7 Colorful Accent 5" w:uiPriority="52"/>
+    <w:lsdException w:name="Grid Table 1 Light Accent 6" w:uiPriority="46"/>
+    <w:lsdException w:name="Grid Table 2 Accent 6" w:uiPriority="47"/>
+    <w:lsdException w:name="Grid Table 3 Accent 6" w:uiPriority="48"/>
+    <w:lsdException w:name="Grid Table 4 Accent 6" w:uiPriority="49"/>
+    <w:lsdException w:name="Grid Table 5 Dark Accent 6" w:uiPriority="50"/>
+    <w:lsdException w:name="Grid Table 6 Colorful Accent 6" w:uiPriority="51"/>
+    <w:lsdException w:name="Grid Table 7 Colorful Accent 6" w:uiPriority="52"/>
+    <w:lsdException w:name="List Table 1 Light" w:uiPriority="46"/>
+    <w:lsdException w:name="List Table 2" w:uiPriority="47"/>
+    <w:lsdException w:name="List Table 3" w:uiPriority="48"/>
+    <w:lsdException w:name="List Table 4" w:uiPriority="49"/>
+    <w:lsdException w:name="List Table 5 Dark" w:uiPriority="50"/>
+    <w:lsdException w:name="List Table 6 Colorful" w:uiPriority="51"/>
+    <w:lsdException w:name="List Table 7 Colorful" w:uiPriority="52"/>
+    <w:lsdException w:name="List Table 1 Light Accent 1" w:uiPriority="46"/>
+    <w:lsdException w:name="List Table 2 Accent 1" w:uiPriority="47"/>
+    <w:lsdException w:name="List Table 3 Accent 1" w:uiPriority="48"/>
+    <w:lsdException w:name="List Table 4 Accent 1" w:uiPriority="49"/>
+    <w:lsdException w:name="List Table 5 Dark Accent 1" w:uiPriority="50"/>
+    <w:lsdException w:name="List Table 6 Colorful Accent 1" w:uiPriority="51"/>
+    <w:lsdException w:name="List Table 7 Colorful Accent 1" w:uiPriority="52"/>
+    <w:lsdException w:name="List Table 1 Light Accent 2" w:uiPriority="46"/>
+    <w:lsdException w:name="List Table 2 Accent 2" w:uiPriority="47"/>
+    <w:lsdException w:name="List Table 3 Accent 2" w:uiPriority="48"/>
+    <w:lsdException w:name="List Table 4 Accent 2" w:uiPriority="49"/>
+    <w:lsdException w:name="List Table 5 Dark Accent 2" w:uiPriority="50"/>
+    <w:lsdException w:name="List Table 6 Colorful Accent 2" w:uiPriority="51"/>
+    <w:lsdException w:name="List Table 7 Colorful Accent 2" w:uiPriority="52"/>
+    <w:lsdException w:name="List Table 1 Light Accent 3" w:uiPriority="46"/>
+    <w:lsdException w:name="List Table 2 Accent 3" w:uiPriority="47"/>
+    <w:lsdException w:name="List Table 3 Accent 3" w:uiPriority="48"/>
+    <w:lsdException w:name="List Table 4 Accent 3" w:uiPriority="49"/>
+    <w:lsdException w:name="List Table 5 Dark Accent 3" w:uiPriority="50"/>
+    <w:lsdException w:name="List Table 6 Colorful Accent 3" w:uiPriority="51"/>
+    <w:lsdException w:name="List Table 7 Colorful Accent 3" w:uiPriority="52"/>
+    <w:lsdException w:name="List Table 1 Light Accent 4" w:uiPriority="46"/>
+    <w:lsdException w:name="List Table 2 Accent 4" w:uiPriority="47"/>
+    <w:lsdException w:name="List Table 3 Accent 4" w:uiPriority="48"/>
+    <w:lsdException w:name="List Table 4 Accent 4" w:uiPriority="49"/>
+    <w:lsdException w:name="List Table 5 Dark Accent 4" w:uiPriority="50"/>
+    <w:lsdException w:name="List Table 6 Colorful Accent 4" w:uiPriority="51"/>
+    <w:lsdException w:name="List Table 7 Colorful Accent 4" w:uiPriority="52"/>
+    <w:lsdException w:name="List Table 1 Light Accent 5" w:uiPriority="46"/>
+    <w:lsdException w:name="List Table 2 Accent 5" w:uiPriority="47"/>
+    <w:lsdException w:name="List Table 3 Accent 5" w:uiPriority="48"/>
+    <w:lsdException w:name="List Table 4 Accent 5" w:uiPriority="49"/>
+    <w:lsdException w:name="List Table 5 Dark Accent 5" w:uiPriority="50"/>
+    <w:lsdException w:name="List Table 6 Colorful Accent 5" w:uiPriority="51"/>
+    <w:lsdException w:name="List Table 7 Colorful Accent 5" w:uiPriority="52"/>
+    <w:lsdException w:name="List Table 1 Light Accent 6" w:uiPriority="46"/>
+    <w:lsdException w:name="List Table 2 Accent 6" w:uiPriority="47"/>
+    <w:lsdException w:name="List Table 3 Accent 6" w:uiPriority="48"/>
+    <w:lsdException w:name="List Table 4 Accent 6" w:uiPriority="49"/>
+    <w:lsdException w:name="List Table 5 Dark Accent 6" w:uiPriority="50"/>
+    <w:lsdException w:name="List Table 6 Colorful Accent 6" w:uiPriority="51"/>
+    <w:lsdException w:name="List Table 7 Colorful Accent 6" w:uiPriority="52"/>
   </w:latentStyles>
   <w:style w:type="paragraph" w:default="1" w:styleId="Normal">
     <w:name w:val="Normal"/>
@@ -6389,255 +7276,73 @@
       </w:tblBorders>
     </w:tblPr>
   </w:style>
-</w:styles>
-</file>
-
-<file path=word/stylesWithEffects.xml><?xml version="1.0" encoding="utf-8"?>
-<w:styles xmlns:wpc="http://schemas.microsoft.com/office/word/2010/wordprocessingCanvas" xmlns:mc="http://schemas.openxmlformats.org/markup-compatibility/2006" xmlns:o="urn:schemas-microsoft-com:office:office" xmlns:r="http://schemas.openxmlformats.org/officeDocument/2006/relationships" xmlns:m="http://schemas.openxmlformats.org/officeDocument/2006/math" xmlns:v="urn:schemas-microsoft-com:vml" xmlns:wp14="http://schemas.microsoft.com/office/word/2010/wordprocessingDrawing" xmlns:wp="http://schemas.openxmlformats.org/drawingml/2006/wordprocessingDrawing" xmlns:w10="urn:schemas-microsoft-com:office:word" xmlns:w="http://schemas.openxmlformats.org/wordprocessingml/2006/main" xmlns:w14="http://schemas.microsoft.com/office/word/2010/wordml" xmlns:wpg="http://schemas.microsoft.com/office/word/2010/wordprocessingGroup" xmlns:wpi="http://schemas.microsoft.com/office/word/2010/wordprocessingInk" xmlns:wne="http://schemas.microsoft.com/office/word/2006/wordml" xmlns:wps="http://schemas.microsoft.com/office/word/2010/wordprocessingShape" mc:Ignorable="w14 wp14">
-  <w:docDefaults>
-    <w:rPrDefault>
-      <w:rPr>
-        <w:rFonts w:asciiTheme="minorHAnsi" w:eastAsiaTheme="minorHAnsi" w:hAnsiTheme="minorHAnsi" w:cstheme="minorBidi"/>
-        <w:sz w:val="22"/>
-        <w:szCs w:val="22"/>
-        <w:lang w:val="en-MY" w:eastAsia="en-US" w:bidi="ar-SA"/>
-      </w:rPr>
-    </w:rPrDefault>
-    <w:pPrDefault>
-      <w:pPr>
-        <w:spacing w:after="200" w:line="276" w:lineRule="auto"/>
-      </w:pPr>
-    </w:pPrDefault>
-  </w:docDefaults>
-  <w:latentStyles w:defLockedState="0" w:defUIPriority="99" w:defSemiHidden="1" w:defUnhideWhenUsed="1" w:defQFormat="0" w:count="267">
-    <w:lsdException w:name="Normal" w:semiHidden="0" w:uiPriority="0" w:unhideWhenUsed="0" w:qFormat="1"/>
-    <w:lsdException w:name="heading 1" w:semiHidden="0" w:uiPriority="9" w:unhideWhenUsed="0" w:qFormat="1"/>
-    <w:lsdException w:name="heading 2" w:uiPriority="9" w:qFormat="1"/>
-    <w:lsdException w:name="heading 3" w:uiPriority="9" w:qFormat="1"/>
-    <w:lsdException w:name="heading 4" w:uiPriority="9" w:qFormat="1"/>
-    <w:lsdException w:name="heading 5" w:uiPriority="9" w:qFormat="1"/>
-    <w:lsdException w:name="heading 6" w:uiPriority="9" w:qFormat="1"/>
-    <w:lsdException w:name="heading 7" w:uiPriority="9" w:qFormat="1"/>
-    <w:lsdException w:name="heading 8" w:uiPriority="9" w:qFormat="1"/>
-    <w:lsdException w:name="heading 9" w:uiPriority="9" w:qFormat="1"/>
-    <w:lsdException w:name="toc 1" w:uiPriority="39"/>
-    <w:lsdException w:name="toc 2" w:uiPriority="39"/>
-    <w:lsdException w:name="toc 3" w:uiPriority="39"/>
-    <w:lsdException w:name="toc 4" w:uiPriority="39"/>
-    <w:lsdException w:name="toc 5" w:uiPriority="39"/>
-    <w:lsdException w:name="toc 6" w:uiPriority="39"/>
-    <w:lsdException w:name="toc 7" w:uiPriority="39"/>
-    <w:lsdException w:name="toc 8" w:uiPriority="39"/>
-    <w:lsdException w:name="toc 9" w:uiPriority="39"/>
-    <w:lsdException w:name="caption" w:uiPriority="35" w:qFormat="1"/>
-    <w:lsdException w:name="Title" w:semiHidden="0" w:uiPriority="10" w:unhideWhenUsed="0" w:qFormat="1"/>
-    <w:lsdException w:name="Default Paragraph Font" w:uiPriority="1"/>
-    <w:lsdException w:name="Subtitle" w:semiHidden="0" w:uiPriority="11" w:unhideWhenUsed="0" w:qFormat="1"/>
-    <w:lsdException w:name="Strong" w:semiHidden="0" w:uiPriority="22" w:unhideWhenUsed="0" w:qFormat="1"/>
-    <w:lsdException w:name="Emphasis" w:semiHidden="0" w:uiPriority="20" w:unhideWhenUsed="0" w:qFormat="1"/>
-    <w:lsdException w:name="Table Grid" w:semiHidden="0" w:uiPriority="59" w:unhideWhenUsed="0"/>
-    <w:lsdException w:name="Placeholder Text" w:unhideWhenUsed="0"/>
-    <w:lsdException w:name="No Spacing" w:semiHidden="0" w:uiPriority="1" w:unhideWhenUsed="0" w:qFormat="1"/>
-    <w:lsdException w:name="Light Shading" w:semiHidden="0" w:uiPriority="60" w:unhideWhenUsed="0"/>
-    <w:lsdException w:name="Light List" w:semiHidden="0" w:uiPriority="61" w:unhideWhenUsed="0"/>
-    <w:lsdException w:name="Light Grid" w:semiHidden="0" w:uiPriority="62" w:unhideWhenUsed="0"/>
-    <w:lsdException w:name="Medium Shading 1" w:semiHidden="0" w:uiPriority="63" w:unhideWhenUsed="0"/>
-    <w:lsdException w:name="Medium Shading 2" w:semiHidden="0" w:uiPriority="64" w:unhideWhenUsed="0"/>
-    <w:lsdException w:name="Medium List 1" w:semiHidden="0" w:uiPriority="65" w:unhideWhenUsed="0"/>
-    <w:lsdException w:name="Medium List 2" w:semiHidden="0" w:uiPriority="66" w:unhideWhenUsed="0"/>
-    <w:lsdException w:name="Medium Grid 1" w:semiHidden="0" w:uiPriority="67" w:unhideWhenUsed="0"/>
-    <w:lsdException w:name="Medium Grid 2" w:semiHidden="0" w:uiPriority="68" w:unhideWhenUsed="0"/>
-    <w:lsdException w:name="Medium Grid 3" w:semiHidden="0" w:uiPriority="69" w:unhideWhenUsed="0"/>
-    <w:lsdException w:name="Dark List" w:semiHidden="0" w:uiPriority="70" w:unhideWhenUsed="0"/>
-    <w:lsdException w:name="Colorful Shading" w:semiHidden="0" w:uiPriority="71" w:unhideWhenUsed="0"/>
-    <w:lsdException w:name="Colorful List" w:semiHidden="0" w:uiPriority="72" w:unhideWhenUsed="0"/>
-    <w:lsdException w:name="Colorful Grid" w:semiHidden="0" w:uiPriority="73" w:unhideWhenUsed="0"/>
-    <w:lsdException w:name="Light Shading Accent 1" w:semiHidden="0" w:uiPriority="60" w:unhideWhenUsed="0"/>
-    <w:lsdException w:name="Light List Accent 1" w:semiHidden="0" w:uiPriority="61" w:unhideWhenUsed="0"/>
-    <w:lsdException w:name="Light Grid Accent 1" w:semiHidden="0" w:uiPriority="62" w:unhideWhenUsed="0"/>
-    <w:lsdException w:name="Medium Shading 1 Accent 1" w:semiHidden="0" w:uiPriority="63" w:unhideWhenUsed="0"/>
-    <w:lsdException w:name="Medium Shading 2 Accent 1" w:semiHidden="0" w:uiPriority="64" w:unhideWhenUsed="0"/>
-    <w:lsdException w:name="Medium List 1 Accent 1" w:semiHidden="0" w:uiPriority="65" w:unhideWhenUsed="0"/>
-    <w:lsdException w:name="Revision" w:unhideWhenUsed="0"/>
-    <w:lsdException w:name="List Paragraph" w:semiHidden="0" w:uiPriority="34" w:unhideWhenUsed="0" w:qFormat="1"/>
-    <w:lsdException w:name="Quote" w:semiHidden="0" w:uiPriority="29" w:unhideWhenUsed="0" w:qFormat="1"/>
-    <w:lsdException w:name="Intense Quote" w:semiHidden="0" w:uiPriority="30" w:unhideWhenUsed="0" w:qFormat="1"/>
-    <w:lsdException w:name="Medium List 2 Accent 1" w:semiHidden="0" w:uiPriority="66" w:unhideWhenUsed="0"/>
-    <w:lsdException w:name="Medium Grid 1 Accent 1" w:semiHidden="0" w:uiPriority="67" w:unhideWhenUsed="0"/>
-    <w:lsdException w:name="Medium Grid 2 Accent 1" w:semiHidden="0" w:uiPriority="68" w:unhideWhenUsed="0"/>
-    <w:lsdException w:name="Medium Grid 3 Accent 1" w:semiHidden="0" w:uiPriority="69" w:unhideWhenUsed="0"/>
-    <w:lsdException w:name="Dark List Accent 1" w:semiHidden="0" w:uiPriority="70" w:unhideWhenUsed="0"/>
-    <w:lsdException w:name="Colorful Shading Accent 1" w:semiHidden="0" w:uiPriority="71" w:unhideWhenUsed="0"/>
-    <w:lsdException w:name="Colorful List Accent 1" w:semiHidden="0" w:uiPriority="72" w:unhideWhenUsed="0"/>
-    <w:lsdException w:name="Colorful Grid Accent 1" w:semiHidden="0" w:uiPriority="73" w:unhideWhenUsed="0"/>
-    <w:lsdException w:name="Light Shading Accent 2" w:semiHidden="0" w:uiPriority="60" w:unhideWhenUsed="0"/>
-    <w:lsdException w:name="Light List Accent 2" w:semiHidden="0" w:uiPriority="61" w:unhideWhenUsed="0"/>
-    <w:lsdException w:name="Light Grid Accent 2" w:semiHidden="0" w:uiPriority="62" w:unhideWhenUsed="0"/>
-    <w:lsdException w:name="Medium Shading 1 Accent 2" w:semiHidden="0" w:uiPriority="63" w:unhideWhenUsed="0"/>
-    <w:lsdException w:name="Medium Shading 2 Accent 2" w:semiHidden="0" w:uiPriority="64" w:unhideWhenUsed="0"/>
-    <w:lsdException w:name="Medium List 1 Accent 2" w:semiHidden="0" w:uiPriority="65" w:unhideWhenUsed="0"/>
-    <w:lsdException w:name="Medium List 2 Accent 2" w:semiHidden="0" w:uiPriority="66" w:unhideWhenUsed="0"/>
-    <w:lsdException w:name="Medium Grid 1 Accent 2" w:semiHidden="0" w:uiPriority="67" w:unhideWhenUsed="0"/>
-    <w:lsdException w:name="Medium Grid 2 Accent 2" w:semiHidden="0" w:uiPriority="68" w:unhideWhenUsed="0"/>
-    <w:lsdException w:name="Medium Grid 3 Accent 2" w:semiHidden="0" w:uiPriority="69" w:unhideWhenUsed="0"/>
-    <w:lsdException w:name="Dark List Accent 2" w:semiHidden="0" w:uiPriority="70" w:unhideWhenUsed="0"/>
-    <w:lsdException w:name="Colorful Shading Accent 2" w:semiHidden="0" w:uiPriority="71" w:unhideWhenUsed="0"/>
-    <w:lsdException w:name="Colorful List Accent 2" w:semiHidden="0" w:uiPriority="72" w:unhideWhenUsed="0"/>
-    <w:lsdException w:name="Colorful Grid Accent 2" w:semiHidden="0" w:uiPriority="73" w:unhideWhenUsed="0"/>
-    <w:lsdException w:name="Light Shading Accent 3" w:semiHidden="0" w:uiPriority="60" w:unhideWhenUsed="0"/>
-    <w:lsdException w:name="Light List Accent 3" w:semiHidden="0" w:uiPriority="61" w:unhideWhenUsed="0"/>
-    <w:lsdException w:name="Light Grid Accent 3" w:semiHidden="0" w:uiPriority="62" w:unhideWhenUsed="0"/>
-    <w:lsdException w:name="Medium Shading 1 Accent 3" w:semiHidden="0" w:uiPriority="63" w:unhideWhenUsed="0"/>
-    <w:lsdException w:name="Medium Shading 2 Accent 3" w:semiHidden="0" w:uiPriority="64" w:unhideWhenUsed="0"/>
-    <w:lsdException w:name="Medium List 1 Accent 3" w:semiHidden="0" w:uiPriority="65" w:unhideWhenUsed="0"/>
-    <w:lsdException w:name="Medium List 2 Accent 3" w:semiHidden="0" w:uiPriority="66" w:unhideWhenUsed="0"/>
-    <w:lsdException w:name="Medium Grid 1 Accent 3" w:semiHidden="0" w:uiPriority="67" w:unhideWhenUsed="0"/>
-    <w:lsdException w:name="Medium Grid 2 Accent 3" w:semiHidden="0" w:uiPriority="68" w:unhideWhenUsed="0"/>
-    <w:lsdException w:name="Medium Grid 3 Accent 3" w:semiHidden="0" w:uiPriority="69" w:unhideWhenUsed="0"/>
-    <w:lsdException w:name="Dark List Accent 3" w:semiHidden="0" w:uiPriority="70" w:unhideWhenUsed="0"/>
-    <w:lsdException w:name="Colorful Shading Accent 3" w:semiHidden="0" w:uiPriority="71" w:unhideWhenUsed="0"/>
-    <w:lsdException w:name="Colorful List Accent 3" w:semiHidden="0" w:uiPriority="72" w:unhideWhenUsed="0"/>
-    <w:lsdException w:name="Colorful Grid Accent 3" w:semiHidden="0" w:uiPriority="73" w:unhideWhenUsed="0"/>
-    <w:lsdException w:name="Light Shading Accent 4" w:semiHidden="0" w:uiPriority="60" w:unhideWhenUsed="0"/>
-    <w:lsdException w:name="Light List Accent 4" w:semiHidden="0" w:uiPriority="61" w:unhideWhenUsed="0"/>
-    <w:lsdException w:name="Light Grid Accent 4" w:semiHidden="0" w:uiPriority="62" w:unhideWhenUsed="0"/>
-    <w:lsdException w:name="Medium Shading 1 Accent 4" w:semiHidden="0" w:uiPriority="63" w:unhideWhenUsed="0"/>
-    <w:lsdException w:name="Medium Shading 2 Accent 4" w:semiHidden="0" w:uiPriority="64" w:unhideWhenUsed="0"/>
-    <w:lsdException w:name="Medium List 1 Accent 4" w:semiHidden="0" w:uiPriority="65" w:unhideWhenUsed="0"/>
-    <w:lsdException w:name="Medium List 2 Accent 4" w:semiHidden="0" w:uiPriority="66" w:unhideWhenUsed="0"/>
-    <w:lsdException w:name="Medium Grid 1 Accent 4" w:semiHidden="0" w:uiPriority="67" w:unhideWhenUsed="0"/>
-    <w:lsdException w:name="Medium Grid 2 Accent 4" w:semiHidden="0" w:uiPriority="68" w:unhideWhenUsed="0"/>
-    <w:lsdException w:name="Medium Grid 3 Accent 4" w:semiHidden="0" w:uiPriority="69" w:unhideWhenUsed="0"/>
-    <w:lsdException w:name="Dark List Accent 4" w:semiHidden="0" w:uiPriority="70" w:unhideWhenUsed="0"/>
-    <w:lsdException w:name="Colorful Shading Accent 4" w:semiHidden="0" w:uiPriority="71" w:unhideWhenUsed="0"/>
-    <w:lsdException w:name="Colorful List Accent 4" w:semiHidden="0" w:uiPriority="72" w:unhideWhenUsed="0"/>
-    <w:lsdException w:name="Colorful Grid Accent 4" w:semiHidden="0" w:uiPriority="73" w:unhideWhenUsed="0"/>
-    <w:lsdException w:name="Light Shading Accent 5" w:semiHidden="0" w:uiPriority="60" w:unhideWhenUsed="0"/>
-    <w:lsdException w:name="Light List Accent 5" w:semiHidden="0" w:uiPriority="61" w:unhideWhenUsed="0"/>
-    <w:lsdException w:name="Light Grid Accent 5" w:semiHidden="0" w:uiPriority="62" w:unhideWhenUsed="0"/>
-    <w:lsdException w:name="Medium Shading 1 Accent 5" w:semiHidden="0" w:uiPriority="63" w:unhideWhenUsed="0"/>
-    <w:lsdException w:name="Medium Shading 2 Accent 5" w:semiHidden="0" w:uiPriority="64" w:unhideWhenUsed="0"/>
-    <w:lsdException w:name="Medium List 1 Accent 5" w:semiHidden="0" w:uiPriority="65" w:unhideWhenUsed="0"/>
-    <w:lsdException w:name="Medium List 2 Accent 5" w:semiHidden="0" w:uiPriority="66" w:unhideWhenUsed="0"/>
-    <w:lsdException w:name="Medium Grid 1 Accent 5" w:semiHidden="0" w:uiPriority="67" w:unhideWhenUsed="0"/>
-    <w:lsdException w:name="Medium Grid 2 Accent 5" w:semiHidden="0" w:uiPriority="68" w:unhideWhenUsed="0"/>
-    <w:lsdException w:name="Medium Grid 3 Accent 5" w:semiHidden="0" w:uiPriority="69" w:unhideWhenUsed="0"/>
-    <w:lsdException w:name="Dark List Accent 5" w:semiHidden="0" w:uiPriority="70" w:unhideWhenUsed="0"/>
-    <w:lsdException w:name="Colorful Shading Accent 5" w:semiHidden="0" w:uiPriority="71" w:unhideWhenUsed="0"/>
-    <w:lsdException w:name="Colorful List Accent 5" w:semiHidden="0" w:uiPriority="72" w:unhideWhenUsed="0"/>
-    <w:lsdException w:name="Colorful Grid Accent 5" w:semiHidden="0" w:uiPriority="73" w:unhideWhenUsed="0"/>
-    <w:lsdException w:name="Light Shading Accent 6" w:semiHidden="0" w:uiPriority="60" w:unhideWhenUsed="0"/>
-    <w:lsdException w:name="Light List Accent 6" w:semiHidden="0" w:uiPriority="61" w:unhideWhenUsed="0"/>
-    <w:lsdException w:name="Light Grid Accent 6" w:semiHidden="0" w:uiPriority="62" w:unhideWhenUsed="0"/>
-    <w:lsdException w:name="Medium Shading 1 Accent 6" w:semiHidden="0" w:uiPriority="63" w:unhideWhenUsed="0"/>
-    <w:lsdException w:name="Medium Shading 2 Accent 6" w:semiHidden="0" w:uiPriority="64" w:unhideWhenUsed="0"/>
-    <w:lsdException w:name="Medium List 1 Accent 6" w:semiHidden="0" w:uiPriority="65" w:unhideWhenUsed="0"/>
-    <w:lsdException w:name="Medium List 2 Accent 6" w:semiHidden="0" w:uiPriority="66" w:unhideWhenUsed="0"/>
-    <w:lsdException w:name="Medium Grid 1 Accent 6" w:semiHidden="0" w:uiPriority="67" w:unhideWhenUsed="0"/>
-    <w:lsdException w:name="Medium Grid 2 Accent 6" w:semiHidden="0" w:uiPriority="68" w:unhideWhenUsed="0"/>
-    <w:lsdException w:name="Medium Grid 3 Accent 6" w:semiHidden="0" w:uiPriority="69" w:unhideWhenUsed="0"/>
-    <w:lsdException w:name="Dark List Accent 6" w:semiHidden="0" w:uiPriority="70" w:unhideWhenUsed="0"/>
-    <w:lsdException w:name="Colorful Shading Accent 6" w:semiHidden="0" w:uiPriority="71" w:unhideWhenUsed="0"/>
-    <w:lsdException w:name="Colorful List Accent 6" w:semiHidden="0" w:uiPriority="72" w:unhideWhenUsed="0"/>
-    <w:lsdException w:name="Colorful Grid Accent 6" w:semiHidden="0" w:uiPriority="73" w:unhideWhenUsed="0"/>
-    <w:lsdException w:name="Subtle Emphasis" w:semiHidden="0" w:uiPriority="19" w:unhideWhenUsed="0" w:qFormat="1"/>
-    <w:lsdException w:name="Intense Emphasis" w:semiHidden="0" w:uiPriority="21" w:unhideWhenUsed="0" w:qFormat="1"/>
-    <w:lsdException w:name="Subtle Reference" w:semiHidden="0" w:uiPriority="31" w:unhideWhenUsed="0" w:qFormat="1"/>
-    <w:lsdException w:name="Intense Reference" w:semiHidden="0" w:uiPriority="32" w:unhideWhenUsed="0" w:qFormat="1"/>
-    <w:lsdException w:name="Book Title" w:semiHidden="0" w:uiPriority="33" w:unhideWhenUsed="0" w:qFormat="1"/>
-    <w:lsdException w:name="Bibliography" w:uiPriority="37"/>
-    <w:lsdException w:name="TOC Heading" w:uiPriority="39" w:qFormat="1"/>
-  </w:latentStyles>
-  <w:style w:type="paragraph" w:default="1" w:styleId="Normal">
-    <w:name w:val="Normal"/>
-    <w:qFormat/>
-  </w:style>
-  <w:style w:type="character" w:default="1" w:styleId="DefaultParagraphFont">
-    <w:name w:val="Default Paragraph Font"/>
-    <w:uiPriority w:val="1"/>
-    <w:semiHidden/>
-    <w:unhideWhenUsed/>
-  </w:style>
-  <w:style w:type="table" w:default="1" w:styleId="TableNormal">
-    <w:name w:val="Normal Table"/>
+  <w:style w:type="character" w:styleId="CommentReference">
+    <w:name w:val="annotation reference"/>
+    <w:basedOn w:val="DefaultParagraphFont"/>
     <w:uiPriority w:val="99"/>
     <w:semiHidden/>
     <w:unhideWhenUsed/>
-    <w:tblPr>
-      <w:tblInd w:w="0" w:type="dxa"/>
-      <w:tblCellMar>
-        <w:top w:w="0" w:type="dxa"/>
-        <w:left w:w="108" w:type="dxa"/>
-        <w:bottom w:w="0" w:type="dxa"/>
-        <w:right w:w="108" w:type="dxa"/>
-      </w:tblCellMar>
-    </w:tblPr>
-  </w:style>
-  <w:style w:type="numbering" w:default="1" w:styleId="NoList">
-    <w:name w:val="No List"/>
-    <w:uiPriority w:val="99"/>
-    <w:semiHidden/>
-    <w:unhideWhenUsed/>
-  </w:style>
-  <w:style w:type="paragraph" w:styleId="ListParagraph">
-    <w:name w:val="List Paragraph"/>
-    <w:basedOn w:val="Normal"/>
-    <w:uiPriority w:val="34"/>
-    <w:qFormat/>
-    <w:rsid w:val="00AC3569"/>
-    <w:pPr>
-      <w:ind w:left="720"/>
-      <w:contextualSpacing/>
-    </w:pPr>
-  </w:style>
-  <w:style w:type="paragraph" w:styleId="BalloonText">
-    <w:name w:val="Balloon Text"/>
-    <w:basedOn w:val="Normal"/>
-    <w:link w:val="BalloonTextChar"/>
-    <w:uiPriority w:val="99"/>
-    <w:semiHidden/>
-    <w:unhideWhenUsed/>
-    <w:rsid w:val="003B6823"/>
-    <w:pPr>
-      <w:spacing w:after="0" w:line="240" w:lineRule="auto"/>
-    </w:pPr>
+    <w:rsid w:val="00B916D0"/>
     <w:rPr>
-      <w:rFonts w:ascii="Tahoma" w:hAnsi="Tahoma" w:cs="Tahoma"/>
       <w:sz w:val="16"/>
       <w:szCs w:val="16"/>
     </w:rPr>
   </w:style>
-  <w:style w:type="character" w:customStyle="1" w:styleId="BalloonTextChar">
-    <w:name w:val="Balloon Text Char"/>
-    <w:basedOn w:val="DefaultParagraphFont"/>
-    <w:link w:val="BalloonText"/>
+  <w:style w:type="paragraph" w:styleId="CommentText">
+    <w:name w:val="annotation text"/>
+    <w:basedOn w:val="Normal"/>
+    <w:link w:val="CommentTextChar"/>
     <w:uiPriority w:val="99"/>
     <w:semiHidden/>
-    <w:rsid w:val="003B6823"/>
+    <w:unhideWhenUsed/>
+    <w:rsid w:val="00B916D0"/>
+    <w:pPr>
+      <w:spacing w:line="240" w:lineRule="auto"/>
+    </w:pPr>
     <w:rPr>
-      <w:rFonts w:ascii="Tahoma" w:hAnsi="Tahoma" w:cs="Tahoma"/>
-      <w:sz w:val="16"/>
-      <w:szCs w:val="16"/>
+      <w:sz w:val="20"/>
+      <w:szCs w:val="20"/>
     </w:rPr>
   </w:style>
-  <w:style w:type="table" w:styleId="TableGrid">
-    <w:name w:val="Table Grid"/>
-    <w:basedOn w:val="TableNormal"/>
-    <w:uiPriority w:val="59"/>
-    <w:rsid w:val="003B6823"/>
-    <w:pPr>
-      <w:spacing w:after="0" w:line="240" w:lineRule="auto"/>
-    </w:pPr>
-    <w:tblPr>
-      <w:tblBorders>
-        <w:top w:val="single" w:sz="4" w:space="0" w:color="auto"/>
-        <w:left w:val="single" w:sz="4" w:space="0" w:color="auto"/>
-        <w:bottom w:val="single" w:sz="4" w:space="0" w:color="auto"/>
-        <w:right w:val="single" w:sz="4" w:space="0" w:color="auto"/>
-        <w:insideH w:val="single" w:sz="4" w:space="0" w:color="auto"/>
-        <w:insideV w:val="single" w:sz="4" w:space="0" w:color="auto"/>
-      </w:tblBorders>
-    </w:tblPr>
+  <w:style w:type="character" w:customStyle="1" w:styleId="CommentTextChar">
+    <w:name w:val="Comment Text Char"/>
+    <w:basedOn w:val="DefaultParagraphFont"/>
+    <w:link w:val="CommentText"/>
+    <w:uiPriority w:val="99"/>
+    <w:semiHidden/>
+    <w:rsid w:val="00B916D0"/>
+    <w:rPr>
+      <w:sz w:val="20"/>
+      <w:szCs w:val="20"/>
+    </w:rPr>
+  </w:style>
+  <w:style w:type="paragraph" w:styleId="CommentSubject">
+    <w:name w:val="annotation subject"/>
+    <w:basedOn w:val="CommentText"/>
+    <w:next w:val="CommentText"/>
+    <w:link w:val="CommentSubjectChar"/>
+    <w:uiPriority w:val="99"/>
+    <w:semiHidden/>
+    <w:unhideWhenUsed/>
+    <w:rsid w:val="00B916D0"/>
+    <w:rPr>
+      <w:b/>
+      <w:bCs/>
+    </w:rPr>
+  </w:style>
+  <w:style w:type="character" w:customStyle="1" w:styleId="CommentSubjectChar">
+    <w:name w:val="Comment Subject Char"/>
+    <w:basedOn w:val="CommentTextChar"/>
+    <w:link w:val="CommentSubject"/>
+    <w:uiPriority w:val="99"/>
+    <w:semiHidden/>
+    <w:rsid w:val="00B916D0"/>
+    <w:rPr>
+      <w:b/>
+      <w:bCs/>
+      <w:sz w:val="20"/>
+      <w:szCs w:val="20"/>
+    </w:rPr>
   </w:style>
 </w:styles>
 </file>

</xml_diff>

<commit_message>
Dashboard dan view untuk penyelaras
</commit_message>
<xml_diff>
--- a/docs/Dashboard tasks 20150711.docx
+++ b/docs/Dashboard tasks 20150711.docx
@@ -3362,15 +3362,7 @@
               <w:rPr>
                 <w:b/>
               </w:rPr>
-              <w:t>Resp</w:t>
-            </w:r>
-            <w:bookmarkStart w:id="2" w:name="_GoBack"/>
-            <w:bookmarkEnd w:id="2"/>
-            <w:r>
-              <w:rPr>
-                <w:b/>
-              </w:rPr>
-              <w:t>onden</w:t>
+              <w:t>Responden</w:t>
             </w:r>
             <w:proofErr w:type="spellEnd"/>
           </w:p>
@@ -5119,7 +5111,12 @@
       </w:r>
       <w:proofErr w:type="spellEnd"/>
       <w:r>
-        <w:t xml:space="preserve"> dan </w:t>
+        <w:t xml:space="preserve"> da</w:t>
+      </w:r>
+      <w:bookmarkStart w:id="2" w:name="_GoBack"/>
+      <w:bookmarkEnd w:id="2"/>
+      <w:r>
+        <w:t xml:space="preserve">n </w:t>
       </w:r>
       <w:proofErr w:type="spellStart"/>
       <w:r>
@@ -5633,6 +5630,7 @@
         </w:rPr>
         <w:t xml:space="preserve"> </w:t>
       </w:r>
+      <w:commentRangeStart w:id="3"/>
       <w:proofErr w:type="spellStart"/>
       <w:r>
         <w:rPr>
@@ -5642,7 +5640,14 @@
         </w:rPr>
         <w:t>Gagal</w:t>
       </w:r>
-      <w:proofErr w:type="spellEnd"/>
+      <w:commentRangeEnd w:id="3"/>
+      <w:proofErr w:type="spellEnd"/>
+      <w:r>
+        <w:rPr>
+          <w:rStyle w:val="CommentReference"/>
+        </w:rPr>
+        <w:commentReference w:id="3"/>
+      </w:r>
       <w:r>
         <w:rPr>
           <w:b/>
@@ -6657,6 +6662,51 @@
       <w:proofErr w:type="spellEnd"/>
     </w:p>
   </w:comment>
+  <w:comment w:id="3" w:author="erymuzuan mustapa" w:date="2015-07-11T08:49:00Z" w:initials="em">
+    <w:p>
+      <w:pPr>
+        <w:pStyle w:val="CommentText"/>
+      </w:pPr>
+      <w:r>
+        <w:rPr>
+          <w:rStyle w:val="CommentReference"/>
+        </w:rPr>
+        <w:annotationRef/>
+      </w:r>
+      <w:r>
+        <w:t xml:space="preserve">Nama program </w:t>
+      </w:r>
+      <w:proofErr w:type="spellStart"/>
+      <w:r>
+        <w:t>mungking</w:t>
+      </w:r>
+      <w:proofErr w:type="spellEnd"/>
+      <w:r>
+        <w:t xml:space="preserve"> </w:t>
+      </w:r>
+      <w:proofErr w:type="spellStart"/>
+      <w:r>
+        <w:t>tiada</w:t>
+      </w:r>
+      <w:proofErr w:type="spellEnd"/>
+      <w:r>
+        <w:t xml:space="preserve"> </w:t>
+      </w:r>
+      <w:proofErr w:type="spellStart"/>
+      <w:r>
+        <w:t>untuk</w:t>
+      </w:r>
+      <w:proofErr w:type="spellEnd"/>
+      <w:r>
+        <w:t xml:space="preserve"> yang </w:t>
+      </w:r>
+      <w:proofErr w:type="spellStart"/>
+      <w:r>
+        <w:t>gagal</w:t>
+      </w:r>
+      <w:proofErr w:type="spellEnd"/>
+    </w:p>
+  </w:comment>
 </w:comments>
 </file>
 
@@ -6664,6 +6714,7 @@
 <w15:commentsEx xmlns:wpc="http://schemas.microsoft.com/office/word/2010/wordprocessingCanvas" xmlns:mc="http://schemas.openxmlformats.org/markup-compatibility/2006" xmlns:o="urn:schemas-microsoft-com:office:office" xmlns:r="http://schemas.openxmlformats.org/officeDocument/2006/relationships" xmlns:m="http://schemas.openxmlformats.org/officeDocument/2006/math" xmlns:v="urn:schemas-microsoft-com:vml" xmlns:wp14="http://schemas.microsoft.com/office/word/2010/wordprocessingDrawing" xmlns:wp="http://schemas.openxmlformats.org/drawingml/2006/wordprocessingDrawing" xmlns:w10="urn:schemas-microsoft-com:office:word" xmlns:w="http://schemas.openxmlformats.org/wordprocessingml/2006/main" xmlns:w14="http://schemas.microsoft.com/office/word/2010/wordml" xmlns:w15="http://schemas.microsoft.com/office/word/2012/wordml" xmlns:wpg="http://schemas.microsoft.com/office/word/2010/wordprocessingGroup" xmlns:wpi="http://schemas.microsoft.com/office/word/2010/wordprocessingInk" xmlns:wne="http://schemas.microsoft.com/office/word/2006/wordml" xmlns:wps="http://schemas.microsoft.com/office/word/2010/wordprocessingShape" mc:Ignorable="w14 w15 wp14">
   <w15:commentEx w15:paraId="5926950A" w15:done="0"/>
   <w15:commentEx w15:paraId="7833B541" w15:done="0"/>
+  <w15:commentEx w15:paraId="118E8450" w15:done="0"/>
 </w15:commentsEx>
 </file>
 

</xml_diff>